<commit_message>
update base template to include background images
</commit_message>
<xml_diff>
--- a/backend/drscm/templates/word/base.docx
+++ b/backend/drscm/templates/word/base.docx
@@ -2,10 +2,1513 @@
 <file path=word/document.xml><?xml version="1.0" encoding="utf-8"?>
 <w:document xmlns:wpc="http://schemas.microsoft.com/office/word/2010/wordprocessingCanvas" xmlns:cx="http://schemas.microsoft.com/office/drawing/2014/chartex" xmlns:cx1="http://schemas.microsoft.com/office/drawing/2015/9/8/chartex" xmlns:cx2="http://schemas.microsoft.com/office/drawing/2015/10/21/chartex" xmlns:cx3="http://schemas.microsoft.com/office/drawing/2016/5/9/chartex" xmlns:cx4="http://schemas.microsoft.com/office/drawing/2016/5/10/chartex" xmlns:cx5="http://schemas.microsoft.com/office/drawing/2016/5/11/chartex" xmlns:cx6="http://schemas.microsoft.com/office/drawing/2016/5/12/chartex" xmlns:cx7="http://schemas.microsoft.com/office/drawing/2016/5/13/chartex" xmlns:cx8="http://schemas.microsoft.com/office/drawing/2016/5/14/chartex" xmlns:mc="http://schemas.openxmlformats.org/markup-compatibility/2006" xmlns:aink="http://schemas.microsoft.com/office/drawing/2016/ink" xmlns:am3d="http://schemas.microsoft.com/office/drawing/2017/model3d" xmlns:o="urn:schemas-microsoft-com:office:office" xmlns:oel="http://schemas.microsoft.com/office/2019/extlst" xmlns:r="http://schemas.openxmlformats.org/officeDocument/2006/relationships" xmlns:m="http://schemas.openxmlformats.org/officeDocument/2006/math" xmlns:v="urn:schemas-microsoft-com:vml" xmlns:wp14="http://schemas.microsoft.com/office/word/2010/wordprocessingDrawing" xmlns:wp="http://schemas.openxmlformats.org/drawingml/2006/wordprocessingDrawing" xmlns:w10="urn:schemas-microsoft-com:office:word" xmlns:w="http://schemas.openxmlformats.org/wordprocessingml/2006/main" xmlns:w14="http://schemas.microsoft.com/office/word/2010/wordml" xmlns:w15="http://schemas.microsoft.com/office/word/2012/wordml" xmlns:w16cex="http://schemas.microsoft.com/office/word/2018/wordml/cex" xmlns:w16cid="http://schemas.microsoft.com/office/word/2016/wordml/cid" xmlns:w16="http://schemas.microsoft.com/office/word/2018/wordml" xmlns:w16sdtdh="http://schemas.microsoft.com/office/word/2020/wordml/sdtdatahash" xmlns:w16se="http://schemas.microsoft.com/office/word/2015/wordml/symex" xmlns:wpg="http://schemas.microsoft.com/office/word/2010/wordprocessingGroup" xmlns:wpi="http://schemas.microsoft.com/office/word/2010/wordprocessingInk" xmlns:wne="http://schemas.microsoft.com/office/word/2006/wordml" xmlns:wps="http://schemas.microsoft.com/office/word/2010/wordprocessingShape" mc:Ignorable="w14 w15 w16se w16cid w16 w16cex w16sdtdh wp14">
   <w:body>
+    <w:p>
+      <w:pPr>
+        <w:ind w:left="-90"/>
+      </w:pPr>
+      <w:r>
+        <w:rPr>
+          <w:rFonts w:ascii="Cambria" w:eastAsia="Cambria" w:hAnsi="Cambria" w:cs="Times New Roman"/>
+          <w:noProof/>
+          <w:sz w:val="24"/>
+          <w:szCs w:val="20"/>
+          <w:lang w:val="nl-NL"/>
+        </w:rPr>
+        <mc:AlternateContent>
+          <mc:Choice Requires="wps">
+            <w:drawing>
+              <wp:anchor distT="0" distB="0" distL="114300" distR="114300" simplePos="0" relativeHeight="251659264" behindDoc="0" locked="0" layoutInCell="1" allowOverlap="1" wp14:anchorId="726F070D" wp14:editId="34CE5876">
+                <wp:simplePos x="0" y="0"/>
+                <wp:positionH relativeFrom="column">
+                  <wp:posOffset>173355</wp:posOffset>
+                </wp:positionH>
+                <wp:positionV relativeFrom="paragraph">
+                  <wp:posOffset>209550</wp:posOffset>
+                </wp:positionV>
+                <wp:extent cx="3209925" cy="2198370"/>
+                <wp:effectExtent l="0" t="0" r="9525" b="0"/>
+                <wp:wrapTopAndBottom/>
+                <wp:docPr id="2" name="Text Box 2"/>
+                <wp:cNvGraphicFramePr>
+                  <a:graphicFrameLocks xmlns:a="http://schemas.openxmlformats.org/drawingml/2006/main"/>
+                </wp:cNvGraphicFramePr>
+                <a:graphic xmlns:a="http://schemas.openxmlformats.org/drawingml/2006/main">
+                  <a:graphicData uri="http://schemas.microsoft.com/office/word/2010/wordprocessingShape">
+                    <wps:wsp>
+                      <wps:cNvSpPr txBox="1">
+                        <a:spLocks noChangeArrowheads="1"/>
+                      </wps:cNvSpPr>
+                      <wps:spPr bwMode="auto">
+                        <a:xfrm>
+                          <a:off x="0" y="0"/>
+                          <a:ext cx="3209925" cy="2198370"/>
+                        </a:xfrm>
+                        <a:prstGeom prst="rect">
+                          <a:avLst/>
+                        </a:prstGeom>
+                        <a:solidFill>
+                          <a:srgbClr val="FFFFFF"/>
+                        </a:solidFill>
+                        <a:ln>
+                          <a:noFill/>
+                        </a:ln>
+                        <a:extLst>
+                          <a:ext uri="{91240B29-F687-4F45-9708-019B960494DF}">
+                            <a14:hiddenLine xmlns:a14="http://schemas.microsoft.com/office/drawing/2010/main" w="9525">
+                              <a:solidFill>
+                                <a:srgbClr val="000000"/>
+                              </a:solidFill>
+                              <a:miter lim="800000"/>
+                              <a:headEnd/>
+                              <a:tailEnd/>
+                            </a14:hiddenLine>
+                          </a:ext>
+                        </a:extLst>
+                      </wps:spPr>
+                      <wps:txbx>
+                        <w:txbxContent>
+                          <w:p>
+                            <w:pPr>
+                              <w:pStyle w:val="NoSpacing"/>
+                              <w:rPr>
+                                <w:rFonts w:ascii="Helvetica LT Std" w:hAnsi="Helvetica LT Std"/>
+                                <w:color w:val="808080"/>
+                              </w:rPr>
+                            </w:pPr>
+                          </w:p>
+                          <w:p>
+                            <w:pPr>
+                              <w:pStyle w:val="NoSpacing"/>
+                              <w:rPr>
+                                <w:rFonts w:ascii="Helvetica LT Std" w:hAnsi="Helvetica LT Std"/>
+                                <w:color w:val="808080"/>
+                              </w:rPr>
+                            </w:pPr>
+                          </w:p>
+                          <w:p>
+                            <w:pPr>
+                              <w:pStyle w:val="NoSpacing"/>
+                              <w:rPr>
+                                <w:rFonts w:ascii="Helvetica LT Std" w:hAnsi="Helvetica LT Std"/>
+                                <w:color w:val="808080"/>
+                              </w:rPr>
+                            </w:pPr>
+                          </w:p>
+                          <w:p>
+                            <w:pPr>
+                              <w:pStyle w:val="NoSpacing"/>
+                              <w:rPr>
+                                <w:rFonts w:ascii="Helvetica LT Std" w:hAnsi="Helvetica LT Std"/>
+                                <w:color w:val="808080"/>
+                              </w:rPr>
+                            </w:pPr>
+                          </w:p>
+                          <w:p>
+                            <w:pPr>
+                              <w:pStyle w:val="NoSpacing"/>
+                              <w:rPr>
+                                <w:rFonts w:ascii="Helvetica LT Std" w:hAnsi="Helvetica LT Std"/>
+                                <w:color w:val="808080"/>
+                              </w:rPr>
+                            </w:pPr>
+                          </w:p>
+                          <w:p>
+                            <w:pPr>
+                              <w:pStyle w:val="NoSpacing"/>
+                              <w:rPr>
+                                <w:rFonts w:ascii="Helvetica LT Std" w:hAnsi="Helvetica LT Std"/>
+                                <w:color w:val="808080"/>
+                              </w:rPr>
+                            </w:pPr>
+                          </w:p>
+                          <w:p>
+                            <w:pPr>
+                              <w:pStyle w:val="NoSpacing"/>
+                              <w:ind w:left="270"/>
+                              <w:rPr>
+                                <w:rFonts w:ascii="Arial" w:hAnsi="Arial" w:cs="Arial"/>
+                                <w:color w:val="808080"/>
+                              </w:rPr>
+                            </w:pPr>
+                          </w:p>
+                          <w:p>
+                            <w:pPr>
+                              <w:pStyle w:val="NoSpacing"/>
+                              <w:rPr>
+                                <w:rFonts w:ascii="Arial" w:hAnsi="Arial" w:cs="Arial"/>
+                                <w:lang w:val="en-GB"/>
+                              </w:rPr>
+                            </w:pPr>
+                            <w:r>
+                              <w:rPr>
+                                <w:rFonts w:ascii="Arial" w:hAnsi="Arial" w:cs="Arial"/>
+                              </w:rPr>
+                              <w:fldChar w:fldCharType="begin"/>
+                            </w:r>
+                            <w:r>
+                              <w:rPr>
+                                <w:rFonts w:ascii="Arial" w:hAnsi="Arial" w:cs="Arial"/>
+                                <w:lang w:val="en-GB"/>
+                              </w:rPr>
+                              <w:instrText xml:space="preserve"> MERGEFIELD  client_name  \* MERGEFORMAT </w:instrText>
+                            </w:r>
+                            <w:r>
+                              <w:rPr>
+                                <w:rFonts w:ascii="Arial" w:hAnsi="Arial" w:cs="Arial"/>
+                              </w:rPr>
+                              <w:fldChar w:fldCharType="separate"/>
+                            </w:r>
+                            <w:r>
+                              <w:rPr>
+                                <w:rFonts w:ascii="Arial" w:hAnsi="Arial" w:cs="Arial"/>
+                                <w:noProof/>
+                                <w:lang w:val="en-GB"/>
+                              </w:rPr>
+                              <w:t>«client_name»</w:t>
+                            </w:r>
+                            <w:r>
+                              <w:rPr>
+                                <w:rFonts w:ascii="Arial" w:hAnsi="Arial" w:cs="Arial"/>
+                              </w:rPr>
+                              <w:fldChar w:fldCharType="end"/>
+                            </w:r>
+                          </w:p>
+                          <w:p>
+                            <w:pPr>
+                              <w:pStyle w:val="NoSpacing"/>
+                              <w:rPr>
+                                <w:rFonts w:ascii="Arial" w:hAnsi="Arial" w:cs="Arial"/>
+                                <w:lang w:val="en-GB"/>
+                              </w:rPr>
+                            </w:pPr>
+                            <w:proofErr w:type="spellStart"/>
+                            <w:r>
+                              <w:rPr>
+                                <w:rFonts w:ascii="Arial" w:hAnsi="Arial" w:cs="Arial"/>
+                                <w:lang w:val="en-GB"/>
+                              </w:rPr>
+                              <w:t>Fao</w:t>
+                            </w:r>
+                            <w:proofErr w:type="spellEnd"/>
+                            <w:r>
+                              <w:rPr>
+                                <w:rFonts w:ascii="Arial" w:hAnsi="Arial" w:cs="Arial"/>
+                                <w:lang w:val="en-GB"/>
+                              </w:rPr>
+                              <w:t xml:space="preserve">: </w:t>
+                            </w:r>
+                            <w:r>
+                              <w:rPr>
+                                <w:rFonts w:ascii="Arial" w:hAnsi="Arial" w:cs="Arial"/>
+                              </w:rPr>
+                              <w:fldChar w:fldCharType="begin"/>
+                            </w:r>
+                            <w:r>
+                              <w:rPr>
+                                <w:rFonts w:ascii="Arial" w:hAnsi="Arial" w:cs="Arial"/>
+                                <w:lang w:val="en-GB"/>
+                              </w:rPr>
+                              <w:instrText xml:space="preserve"> MERGEFIELD  fao  \* MERGEFORMAT </w:instrText>
+                            </w:r>
+                            <w:r>
+                              <w:rPr>
+                                <w:rFonts w:ascii="Arial" w:hAnsi="Arial" w:cs="Arial"/>
+                              </w:rPr>
+                              <w:fldChar w:fldCharType="separate"/>
+                            </w:r>
+                            <w:r>
+                              <w:rPr>
+                                <w:rFonts w:ascii="Arial" w:hAnsi="Arial" w:cs="Arial"/>
+                                <w:noProof/>
+                                <w:lang w:val="en-GB"/>
+                              </w:rPr>
+                              <w:t>«fao»</w:t>
+                            </w:r>
+                            <w:r>
+                              <w:rPr>
+                                <w:rFonts w:ascii="Arial" w:hAnsi="Arial" w:cs="Arial"/>
+                              </w:rPr>
+                              <w:fldChar w:fldCharType="end"/>
+                            </w:r>
+                          </w:p>
+                          <w:p>
+                            <w:pPr>
+                              <w:pStyle w:val="NoSpacing"/>
+                              <w:rPr>
+                                <w:rFonts w:ascii="Arial" w:hAnsi="Arial" w:cs="Arial"/>
+                                <w:lang w:val="en-GB"/>
+                              </w:rPr>
+                            </w:pPr>
+                            <w:r>
+                              <w:rPr>
+                                <w:rFonts w:ascii="Arial" w:hAnsi="Arial" w:cs="Arial"/>
+                              </w:rPr>
+                              <w:fldChar w:fldCharType="begin"/>
+                            </w:r>
+                            <w:r>
+                              <w:rPr>
+                                <w:rFonts w:ascii="Arial" w:hAnsi="Arial" w:cs="Arial"/>
+                                <w:lang w:val="en-GB"/>
+                              </w:rPr>
+                              <w:instrText xml:space="preserve"> MERGEFIELD  adress  \* MERGEFORMAT </w:instrText>
+                            </w:r>
+                            <w:r>
+                              <w:rPr>
+                                <w:rFonts w:ascii="Arial" w:hAnsi="Arial" w:cs="Arial"/>
+                              </w:rPr>
+                              <w:fldChar w:fldCharType="separate"/>
+                            </w:r>
+                            <w:r>
+                              <w:rPr>
+                                <w:rFonts w:ascii="Arial" w:hAnsi="Arial" w:cs="Arial"/>
+                                <w:noProof/>
+                                <w:lang w:val="en-GB"/>
+                              </w:rPr>
+                              <w:t>«adress»</w:t>
+                            </w:r>
+                            <w:r>
+                              <w:rPr>
+                                <w:rFonts w:ascii="Arial" w:hAnsi="Arial" w:cs="Arial"/>
+                              </w:rPr>
+                              <w:fldChar w:fldCharType="end"/>
+                            </w:r>
+                          </w:p>
+                          <w:p>
+                            <w:pPr>
+                              <w:pStyle w:val="NoSpacing"/>
+                              <w:rPr>
+                                <w:rFonts w:ascii="Arial" w:hAnsi="Arial" w:cs="Arial"/>
+                              </w:rPr>
+                            </w:pPr>
+                            <w:r>
+                              <w:rPr>
+                                <w:rFonts w:ascii="Arial" w:hAnsi="Arial" w:cs="Arial"/>
+                              </w:rPr>
+                              <w:fldChar w:fldCharType="begin"/>
+                            </w:r>
+                            <w:r>
+                              <w:rPr>
+                                <w:rFonts w:ascii="Arial" w:hAnsi="Arial" w:cs="Arial"/>
+                              </w:rPr>
+                              <w:instrText xml:space="preserve"> MERGEFIELD  postal_code  \* MERGEFORMAT </w:instrText>
+                            </w:r>
+                            <w:r>
+                              <w:rPr>
+                                <w:rFonts w:ascii="Arial" w:hAnsi="Arial" w:cs="Arial"/>
+                              </w:rPr>
+                              <w:fldChar w:fldCharType="separate"/>
+                            </w:r>
+                            <w:r>
+                              <w:rPr>
+                                <w:rFonts w:ascii="Arial" w:hAnsi="Arial" w:cs="Arial"/>
+                                <w:noProof/>
+                              </w:rPr>
+                              <w:t>«postal_code»</w:t>
+                            </w:r>
+                            <w:r>
+                              <w:rPr>
+                                <w:rFonts w:ascii="Arial" w:hAnsi="Arial" w:cs="Arial"/>
+                              </w:rPr>
+                              <w:fldChar w:fldCharType="end"/>
+                            </w:r>
+                            <w:r>
+                              <w:rPr>
+                                <w:rFonts w:ascii="Arial" w:hAnsi="Arial" w:cs="Arial"/>
+                              </w:rPr>
+                              <w:t xml:space="preserve"> </w:t>
+                            </w:r>
+                            <w:r>
+                              <w:rPr>
+                                <w:rFonts w:ascii="Arial" w:hAnsi="Arial" w:cs="Arial"/>
+                              </w:rPr>
+                              <w:fldChar w:fldCharType="begin"/>
+                            </w:r>
+                            <w:r>
+                              <w:rPr>
+                                <w:rFonts w:ascii="Arial" w:hAnsi="Arial" w:cs="Arial"/>
+                              </w:rPr>
+                              <w:instrText xml:space="preserve"> MERGEFIELD  city  \* MERGEFORMAT </w:instrText>
+                            </w:r>
+                            <w:r>
+                              <w:rPr>
+                                <w:rFonts w:ascii="Arial" w:hAnsi="Arial" w:cs="Arial"/>
+                              </w:rPr>
+                              <w:fldChar w:fldCharType="separate"/>
+                            </w:r>
+                            <w:r>
+                              <w:rPr>
+                                <w:rFonts w:ascii="Arial" w:hAnsi="Arial" w:cs="Arial"/>
+                                <w:noProof/>
+                              </w:rPr>
+                              <w:t>«city»</w:t>
+                            </w:r>
+                            <w:r>
+                              <w:rPr>
+                                <w:rFonts w:ascii="Arial" w:hAnsi="Arial" w:cs="Arial"/>
+                              </w:rPr>
+                              <w:fldChar w:fldCharType="end"/>
+                            </w:r>
+                          </w:p>
+                          <w:p>
+                            <w:pPr>
+                              <w:pStyle w:val="NoSpacing"/>
+                              <w:rPr>
+                                <w:rFonts w:ascii="Arial" w:hAnsi="Arial" w:cs="Arial"/>
+                              </w:rPr>
+                            </w:pPr>
+                            <w:r>
+                              <w:rPr>
+                                <w:rFonts w:ascii="Arial" w:hAnsi="Arial" w:cs="Arial"/>
+                              </w:rPr>
+                              <w:fldChar w:fldCharType="begin"/>
+                            </w:r>
+                            <w:r>
+                              <w:rPr>
+                                <w:rFonts w:ascii="Arial" w:hAnsi="Arial" w:cs="Arial"/>
+                              </w:rPr>
+                              <w:instrText xml:space="preserve"> MERGEFIELD  country  \* MERGEFORMAT </w:instrText>
+                            </w:r>
+                            <w:r>
+                              <w:rPr>
+                                <w:rFonts w:ascii="Arial" w:hAnsi="Arial" w:cs="Arial"/>
+                              </w:rPr>
+                              <w:fldChar w:fldCharType="separate"/>
+                            </w:r>
+                            <w:r>
+                              <w:rPr>
+                                <w:rFonts w:ascii="Arial" w:hAnsi="Arial" w:cs="Arial"/>
+                                <w:noProof/>
+                              </w:rPr>
+                              <w:t>«country»</w:t>
+                            </w:r>
+                            <w:r>
+                              <w:rPr>
+                                <w:rFonts w:ascii="Arial" w:hAnsi="Arial" w:cs="Arial"/>
+                              </w:rPr>
+                              <w:fldChar w:fldCharType="end"/>
+                            </w:r>
+                          </w:p>
+                          <w:p>
+                            <w:pPr>
+                              <w:pStyle w:val="NoSpacing"/>
+                              <w:rPr>
+                                <w:rFonts w:ascii="Helvetica LT Std" w:hAnsi="Helvetica LT Std"/>
+                                <w:color w:val="808080"/>
+                              </w:rPr>
+                            </w:pPr>
+                          </w:p>
+                          <w:p>
+                            <w:pPr>
+                              <w:pStyle w:val="NoSpacing"/>
+                              <w:rPr>
+                                <w:rFonts w:ascii="Helvetica LT Std" w:hAnsi="Helvetica LT Std"/>
+                                <w:color w:val="808080"/>
+                              </w:rPr>
+                            </w:pPr>
+                          </w:p>
+                        </w:txbxContent>
+                      </wps:txbx>
+                      <wps:bodyPr rot="0" vert="horz" wrap="square" lIns="91440" tIns="45720" rIns="91440" bIns="45720" anchor="b" anchorCtr="0" upright="1">
+                        <a:noAutofit/>
+                      </wps:bodyPr>
+                    </wps:wsp>
+                  </a:graphicData>
+                </a:graphic>
+                <wp14:sizeRelH relativeFrom="margin">
+                  <wp14:pctWidth>0</wp14:pctWidth>
+                </wp14:sizeRelH>
+                <wp14:sizeRelV relativeFrom="margin">
+                  <wp14:pctHeight>0</wp14:pctHeight>
+                </wp14:sizeRelV>
+              </wp:anchor>
+            </w:drawing>
+          </mc:Choice>
+          <mc:Fallback>
+            <w:pict>
+              <v:shapetype w14:anchorId="726F070D" id="_x0000_t202" coordsize="21600,21600" o:spt="202" path="m,l,21600r21600,l21600,xe">
+                <v:stroke joinstyle="miter"/>
+                <v:path gradientshapeok="t" o:connecttype="rect"/>
+              </v:shapetype>
+              <v:shape id="Text Box 2" o:spid="_x0000_s1026" type="#_x0000_t202" style="position:absolute;left:0;text-align:left;margin-left:13.65pt;margin-top:16.5pt;width:252.75pt;height:173.1pt;z-index:251659264;visibility:visible;mso-wrap-style:square;mso-width-percent:0;mso-height-percent:0;mso-wrap-distance-left:9pt;mso-wrap-distance-top:0;mso-wrap-distance-right:9pt;mso-wrap-distance-bottom:0;mso-position-horizontal:absolute;mso-position-horizontal-relative:text;mso-position-vertical:absolute;mso-position-vertical-relative:text;mso-width-percent:0;mso-height-percent:0;mso-width-relative:margin;mso-height-relative:margin;v-text-anchor:bottom" o:gfxdata="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" stroked="f">
+                <v:textbox>
+                  <w:txbxContent>
+                    <w:p>
+                      <w:pPr>
+                        <w:pStyle w:val="NoSpacing"/>
+                        <w:rPr>
+                          <w:rFonts w:ascii="Helvetica LT Std" w:hAnsi="Helvetica LT Std"/>
+                          <w:color w:val="808080"/>
+                        </w:rPr>
+                      </w:pPr>
+                    </w:p>
+                    <w:p>
+                      <w:pPr>
+                        <w:pStyle w:val="NoSpacing"/>
+                        <w:rPr>
+                          <w:rFonts w:ascii="Helvetica LT Std" w:hAnsi="Helvetica LT Std"/>
+                          <w:color w:val="808080"/>
+                        </w:rPr>
+                      </w:pPr>
+                    </w:p>
+                    <w:p>
+                      <w:pPr>
+                        <w:pStyle w:val="NoSpacing"/>
+                        <w:rPr>
+                          <w:rFonts w:ascii="Helvetica LT Std" w:hAnsi="Helvetica LT Std"/>
+                          <w:color w:val="808080"/>
+                        </w:rPr>
+                      </w:pPr>
+                    </w:p>
+                    <w:p>
+                      <w:pPr>
+                        <w:pStyle w:val="NoSpacing"/>
+                        <w:rPr>
+                          <w:rFonts w:ascii="Helvetica LT Std" w:hAnsi="Helvetica LT Std"/>
+                          <w:color w:val="808080"/>
+                        </w:rPr>
+                      </w:pPr>
+                    </w:p>
+                    <w:p>
+                      <w:pPr>
+                        <w:pStyle w:val="NoSpacing"/>
+                        <w:rPr>
+                          <w:rFonts w:ascii="Helvetica LT Std" w:hAnsi="Helvetica LT Std"/>
+                          <w:color w:val="808080"/>
+                        </w:rPr>
+                      </w:pPr>
+                    </w:p>
+                    <w:p>
+                      <w:pPr>
+                        <w:pStyle w:val="NoSpacing"/>
+                        <w:rPr>
+                          <w:rFonts w:ascii="Helvetica LT Std" w:hAnsi="Helvetica LT Std"/>
+                          <w:color w:val="808080"/>
+                        </w:rPr>
+                      </w:pPr>
+                    </w:p>
+                    <w:p>
+                      <w:pPr>
+                        <w:pStyle w:val="NoSpacing"/>
+                        <w:ind w:left="270"/>
+                        <w:rPr>
+                          <w:rFonts w:ascii="Arial" w:hAnsi="Arial" w:cs="Arial"/>
+                          <w:color w:val="808080"/>
+                        </w:rPr>
+                      </w:pPr>
+                    </w:p>
+                    <w:p>
+                      <w:pPr>
+                        <w:pStyle w:val="NoSpacing"/>
+                        <w:rPr>
+                          <w:rFonts w:ascii="Arial" w:hAnsi="Arial" w:cs="Arial"/>
+                          <w:lang w:val="en-GB"/>
+                        </w:rPr>
+                      </w:pPr>
+                      <w:r>
+                        <w:rPr>
+                          <w:rFonts w:ascii="Arial" w:hAnsi="Arial" w:cs="Arial"/>
+                        </w:rPr>
+                        <w:fldChar w:fldCharType="begin"/>
+                      </w:r>
+                      <w:r>
+                        <w:rPr>
+                          <w:rFonts w:ascii="Arial" w:hAnsi="Arial" w:cs="Arial"/>
+                          <w:lang w:val="en-GB"/>
+                        </w:rPr>
+                        <w:instrText xml:space="preserve"> MERGEFIELD  client_name  \* MERGEFORMAT </w:instrText>
+                      </w:r>
+                      <w:r>
+                        <w:rPr>
+                          <w:rFonts w:ascii="Arial" w:hAnsi="Arial" w:cs="Arial"/>
+                        </w:rPr>
+                        <w:fldChar w:fldCharType="separate"/>
+                      </w:r>
+                      <w:r>
+                        <w:rPr>
+                          <w:rFonts w:ascii="Arial" w:hAnsi="Arial" w:cs="Arial"/>
+                          <w:noProof/>
+                          <w:lang w:val="en-GB"/>
+                        </w:rPr>
+                        <w:t>«client_name»</w:t>
+                      </w:r>
+                      <w:r>
+                        <w:rPr>
+                          <w:rFonts w:ascii="Arial" w:hAnsi="Arial" w:cs="Arial"/>
+                        </w:rPr>
+                        <w:fldChar w:fldCharType="end"/>
+                      </w:r>
+                    </w:p>
+                    <w:p>
+                      <w:pPr>
+                        <w:pStyle w:val="NoSpacing"/>
+                        <w:rPr>
+                          <w:rFonts w:ascii="Arial" w:hAnsi="Arial" w:cs="Arial"/>
+                          <w:lang w:val="en-GB"/>
+                        </w:rPr>
+                      </w:pPr>
+                      <w:proofErr w:type="spellStart"/>
+                      <w:r>
+                        <w:rPr>
+                          <w:rFonts w:ascii="Arial" w:hAnsi="Arial" w:cs="Arial"/>
+                          <w:lang w:val="en-GB"/>
+                        </w:rPr>
+                        <w:t>Fao</w:t>
+                      </w:r>
+                      <w:proofErr w:type="spellEnd"/>
+                      <w:r>
+                        <w:rPr>
+                          <w:rFonts w:ascii="Arial" w:hAnsi="Arial" w:cs="Arial"/>
+                          <w:lang w:val="en-GB"/>
+                        </w:rPr>
+                        <w:t xml:space="preserve">: </w:t>
+                      </w:r>
+                      <w:r>
+                        <w:rPr>
+                          <w:rFonts w:ascii="Arial" w:hAnsi="Arial" w:cs="Arial"/>
+                        </w:rPr>
+                        <w:fldChar w:fldCharType="begin"/>
+                      </w:r>
+                      <w:r>
+                        <w:rPr>
+                          <w:rFonts w:ascii="Arial" w:hAnsi="Arial" w:cs="Arial"/>
+                          <w:lang w:val="en-GB"/>
+                        </w:rPr>
+                        <w:instrText xml:space="preserve"> MERGEFIELD  fao  \* MERGEFORMAT </w:instrText>
+                      </w:r>
+                      <w:r>
+                        <w:rPr>
+                          <w:rFonts w:ascii="Arial" w:hAnsi="Arial" w:cs="Arial"/>
+                        </w:rPr>
+                        <w:fldChar w:fldCharType="separate"/>
+                      </w:r>
+                      <w:r>
+                        <w:rPr>
+                          <w:rFonts w:ascii="Arial" w:hAnsi="Arial" w:cs="Arial"/>
+                          <w:noProof/>
+                          <w:lang w:val="en-GB"/>
+                        </w:rPr>
+                        <w:t>«fao»</w:t>
+                      </w:r>
+                      <w:r>
+                        <w:rPr>
+                          <w:rFonts w:ascii="Arial" w:hAnsi="Arial" w:cs="Arial"/>
+                        </w:rPr>
+                        <w:fldChar w:fldCharType="end"/>
+                      </w:r>
+                    </w:p>
+                    <w:p>
+                      <w:pPr>
+                        <w:pStyle w:val="NoSpacing"/>
+                        <w:rPr>
+                          <w:rFonts w:ascii="Arial" w:hAnsi="Arial" w:cs="Arial"/>
+                          <w:lang w:val="en-GB"/>
+                        </w:rPr>
+                      </w:pPr>
+                      <w:r>
+                        <w:rPr>
+                          <w:rFonts w:ascii="Arial" w:hAnsi="Arial" w:cs="Arial"/>
+                        </w:rPr>
+                        <w:fldChar w:fldCharType="begin"/>
+                      </w:r>
+                      <w:r>
+                        <w:rPr>
+                          <w:rFonts w:ascii="Arial" w:hAnsi="Arial" w:cs="Arial"/>
+                          <w:lang w:val="en-GB"/>
+                        </w:rPr>
+                        <w:instrText xml:space="preserve"> MERGEFIELD  adress  \* MERGEFORMAT </w:instrText>
+                      </w:r>
+                      <w:r>
+                        <w:rPr>
+                          <w:rFonts w:ascii="Arial" w:hAnsi="Arial" w:cs="Arial"/>
+                        </w:rPr>
+                        <w:fldChar w:fldCharType="separate"/>
+                      </w:r>
+                      <w:r>
+                        <w:rPr>
+                          <w:rFonts w:ascii="Arial" w:hAnsi="Arial" w:cs="Arial"/>
+                          <w:noProof/>
+                          <w:lang w:val="en-GB"/>
+                        </w:rPr>
+                        <w:t>«adress»</w:t>
+                      </w:r>
+                      <w:r>
+                        <w:rPr>
+                          <w:rFonts w:ascii="Arial" w:hAnsi="Arial" w:cs="Arial"/>
+                        </w:rPr>
+                        <w:fldChar w:fldCharType="end"/>
+                      </w:r>
+                    </w:p>
+                    <w:p>
+                      <w:pPr>
+                        <w:pStyle w:val="NoSpacing"/>
+                        <w:rPr>
+                          <w:rFonts w:ascii="Arial" w:hAnsi="Arial" w:cs="Arial"/>
+                        </w:rPr>
+                      </w:pPr>
+                      <w:r>
+                        <w:rPr>
+                          <w:rFonts w:ascii="Arial" w:hAnsi="Arial" w:cs="Arial"/>
+                        </w:rPr>
+                        <w:fldChar w:fldCharType="begin"/>
+                      </w:r>
+                      <w:r>
+                        <w:rPr>
+                          <w:rFonts w:ascii="Arial" w:hAnsi="Arial" w:cs="Arial"/>
+                        </w:rPr>
+                        <w:instrText xml:space="preserve"> MERGEFIELD  postal_code  \* MERGEFORMAT </w:instrText>
+                      </w:r>
+                      <w:r>
+                        <w:rPr>
+                          <w:rFonts w:ascii="Arial" w:hAnsi="Arial" w:cs="Arial"/>
+                        </w:rPr>
+                        <w:fldChar w:fldCharType="separate"/>
+                      </w:r>
+                      <w:r>
+                        <w:rPr>
+                          <w:rFonts w:ascii="Arial" w:hAnsi="Arial" w:cs="Arial"/>
+                          <w:noProof/>
+                        </w:rPr>
+                        <w:t>«postal_code»</w:t>
+                      </w:r>
+                      <w:r>
+                        <w:rPr>
+                          <w:rFonts w:ascii="Arial" w:hAnsi="Arial" w:cs="Arial"/>
+                        </w:rPr>
+                        <w:fldChar w:fldCharType="end"/>
+                      </w:r>
+                      <w:r>
+                        <w:rPr>
+                          <w:rFonts w:ascii="Arial" w:hAnsi="Arial" w:cs="Arial"/>
+                        </w:rPr>
+                        <w:t xml:space="preserve"> </w:t>
+                      </w:r>
+                      <w:r>
+                        <w:rPr>
+                          <w:rFonts w:ascii="Arial" w:hAnsi="Arial" w:cs="Arial"/>
+                        </w:rPr>
+                        <w:fldChar w:fldCharType="begin"/>
+                      </w:r>
+                      <w:r>
+                        <w:rPr>
+                          <w:rFonts w:ascii="Arial" w:hAnsi="Arial" w:cs="Arial"/>
+                        </w:rPr>
+                        <w:instrText xml:space="preserve"> MERGEFIELD  city  \* MERGEFORMAT </w:instrText>
+                      </w:r>
+                      <w:r>
+                        <w:rPr>
+                          <w:rFonts w:ascii="Arial" w:hAnsi="Arial" w:cs="Arial"/>
+                        </w:rPr>
+                        <w:fldChar w:fldCharType="separate"/>
+                      </w:r>
+                      <w:r>
+                        <w:rPr>
+                          <w:rFonts w:ascii="Arial" w:hAnsi="Arial" w:cs="Arial"/>
+                          <w:noProof/>
+                        </w:rPr>
+                        <w:t>«city»</w:t>
+                      </w:r>
+                      <w:r>
+                        <w:rPr>
+                          <w:rFonts w:ascii="Arial" w:hAnsi="Arial" w:cs="Arial"/>
+                        </w:rPr>
+                        <w:fldChar w:fldCharType="end"/>
+                      </w:r>
+                    </w:p>
+                    <w:p>
+                      <w:pPr>
+                        <w:pStyle w:val="NoSpacing"/>
+                        <w:rPr>
+                          <w:rFonts w:ascii="Arial" w:hAnsi="Arial" w:cs="Arial"/>
+                        </w:rPr>
+                      </w:pPr>
+                      <w:r>
+                        <w:rPr>
+                          <w:rFonts w:ascii="Arial" w:hAnsi="Arial" w:cs="Arial"/>
+                        </w:rPr>
+                        <w:fldChar w:fldCharType="begin"/>
+                      </w:r>
+                      <w:r>
+                        <w:rPr>
+                          <w:rFonts w:ascii="Arial" w:hAnsi="Arial" w:cs="Arial"/>
+                        </w:rPr>
+                        <w:instrText xml:space="preserve"> MERGEFIELD  country  \* MERGEFORMAT </w:instrText>
+                      </w:r>
+                      <w:r>
+                        <w:rPr>
+                          <w:rFonts w:ascii="Arial" w:hAnsi="Arial" w:cs="Arial"/>
+                        </w:rPr>
+                        <w:fldChar w:fldCharType="separate"/>
+                      </w:r>
+                      <w:r>
+                        <w:rPr>
+                          <w:rFonts w:ascii="Arial" w:hAnsi="Arial" w:cs="Arial"/>
+                          <w:noProof/>
+                        </w:rPr>
+                        <w:t>«country»</w:t>
+                      </w:r>
+                      <w:r>
+                        <w:rPr>
+                          <w:rFonts w:ascii="Arial" w:hAnsi="Arial" w:cs="Arial"/>
+                        </w:rPr>
+                        <w:fldChar w:fldCharType="end"/>
+                      </w:r>
+                    </w:p>
+                    <w:p>
+                      <w:pPr>
+                        <w:pStyle w:val="NoSpacing"/>
+                        <w:rPr>
+                          <w:rFonts w:ascii="Helvetica LT Std" w:hAnsi="Helvetica LT Std"/>
+                          <w:color w:val="808080"/>
+                        </w:rPr>
+                      </w:pPr>
+                    </w:p>
+                    <w:p>
+                      <w:pPr>
+                        <w:pStyle w:val="NoSpacing"/>
+                        <w:rPr>
+                          <w:rFonts w:ascii="Helvetica LT Std" w:hAnsi="Helvetica LT Std"/>
+                          <w:color w:val="808080"/>
+                        </w:rPr>
+                      </w:pPr>
+                    </w:p>
+                  </w:txbxContent>
+                </v:textbox>
+                <w10:wrap type="topAndBottom"/>
+              </v:shape>
+            </w:pict>
+          </mc:Fallback>
+        </mc:AlternateContent>
+      </w:r>
+    </w:p>
+    <w:p>
+      <w:pPr>
+        <w:ind w:left="-90"/>
+      </w:pPr>
+    </w:p>
+    <w:p>
+      <w:pPr>
+        <w:spacing w:after="0" w:line="240" w:lineRule="auto"/>
+        <w:ind w:left="-90"/>
+        <w:rPr>
+          <w:rFonts w:ascii="Arial" w:eastAsia="Cambria" w:hAnsi="Arial" w:cs="Times New Roman"/>
+          <w:szCs w:val="20"/>
+          <w:lang w:val="nl-NL"/>
+        </w:rPr>
+      </w:pPr>
+    </w:p>
+    <w:p>
+      <w:pPr>
+        <w:tabs>
+          <w:tab w:val="right" w:pos="8789"/>
+        </w:tabs>
+        <w:spacing w:after="0" w:line="240" w:lineRule="auto"/>
+        <w:ind w:left="-90"/>
+        <w:jc w:val="right"/>
+        <w:rPr>
+          <w:rFonts w:ascii="Arial" w:eastAsia="Cambria" w:hAnsi="Arial" w:cs="Arial"/>
+          <w:szCs w:val="20"/>
+          <w:lang w:val="nl-NL"/>
+        </w:rPr>
+      </w:pPr>
+      <w:r>
+        <w:rPr>
+          <w:rFonts w:ascii="Arial" w:eastAsia="Cambria" w:hAnsi="Arial" w:cs="Times New Roman"/>
+          <w:szCs w:val="20"/>
+          <w:lang w:val="nl-NL"/>
+        </w:rPr>
+        <w:t xml:space="preserve">Doetinchem, </w:t>
+      </w:r>
+      <w:r>
+        <w:rPr>
+          <w:rFonts w:ascii="Arial" w:eastAsia="Cambria" w:hAnsi="Arial" w:cs="Arial"/>
+          <w:szCs w:val="20"/>
+          <w:lang w:val="nl-NL"/>
+        </w:rPr>
+        <w:fldChar w:fldCharType="begin"/>
+      </w:r>
+      <w:r>
+        <w:rPr>
+          <w:rFonts w:ascii="Arial" w:eastAsia="Cambria" w:hAnsi="Arial" w:cs="Arial"/>
+          <w:szCs w:val="20"/>
+          <w:lang w:val="nl-NL"/>
+        </w:rPr>
+        <w:instrText xml:space="preserve"> DATE  \@ "d MMMM yyyy"  \* Caps </w:instrText>
+      </w:r>
+      <w:r>
+        <w:rPr>
+          <w:rFonts w:ascii="Arial" w:eastAsia="Cambria" w:hAnsi="Arial" w:cs="Arial"/>
+          <w:szCs w:val="20"/>
+          <w:lang w:val="nl-NL"/>
+        </w:rPr>
+        <w:fldChar w:fldCharType="separate"/>
+      </w:r>
+      <w:r>
+        <w:rPr>
+          <w:rFonts w:ascii="Arial" w:eastAsia="Cambria" w:hAnsi="Arial" w:cs="Arial"/>
+          <w:noProof/>
+          <w:szCs w:val="20"/>
+          <w:lang w:val="nl-NL"/>
+        </w:rPr>
+        <w:t>2 Mei 2022</w:t>
+      </w:r>
+      <w:r>
+        <w:rPr>
+          <w:rFonts w:ascii="Arial" w:eastAsia="Cambria" w:hAnsi="Arial" w:cs="Arial"/>
+          <w:szCs w:val="20"/>
+          <w:lang w:val="nl-NL"/>
+        </w:rPr>
+        <w:fldChar w:fldCharType="end"/>
+      </w:r>
+    </w:p>
+    <w:p>
+      <w:pPr>
+        <w:spacing w:after="0" w:line="240" w:lineRule="auto"/>
+        <w:ind w:left="-90"/>
+        <w:jc w:val="right"/>
+        <w:rPr>
+          <w:rFonts w:ascii="Arial" w:eastAsia="Cambria" w:hAnsi="Arial" w:cs="Times New Roman"/>
+          <w:szCs w:val="20"/>
+          <w:lang w:val="nl-NL"/>
+        </w:rPr>
+      </w:pPr>
+    </w:p>
+    <w:p>
+      <w:pPr>
+        <w:spacing w:after="0" w:line="240" w:lineRule="auto"/>
+        <w:ind w:left="-90"/>
+        <w:jc w:val="right"/>
+        <w:rPr>
+          <w:rFonts w:ascii="Arial" w:eastAsia="Cambria" w:hAnsi="Arial" w:cs="Times New Roman"/>
+          <w:szCs w:val="20"/>
+          <w:lang w:val="nl-NL"/>
+        </w:rPr>
+      </w:pPr>
+    </w:p>
+    <w:p>
+      <w:pPr>
+        <w:spacing w:after="0" w:line="240" w:lineRule="auto"/>
+        <w:ind w:left="-90"/>
+        <w:jc w:val="right"/>
+        <w:rPr>
+          <w:rFonts w:ascii="Arial" w:eastAsia="Cambria" w:hAnsi="Arial" w:cs="Times New Roman"/>
+          <w:szCs w:val="20"/>
+          <w:lang w:val="nl-NL"/>
+        </w:rPr>
+      </w:pPr>
+    </w:p>
+    <w:p>
+      <w:pPr>
+        <w:spacing w:after="0" w:line="240" w:lineRule="auto"/>
+        <w:ind w:left="-90"/>
+        <w:jc w:val="right"/>
+        <w:rPr>
+          <w:rFonts w:ascii="Arial" w:eastAsia="Cambria" w:hAnsi="Arial" w:cs="Times New Roman"/>
+          <w:szCs w:val="20"/>
+          <w:lang w:val="nl-NL"/>
+        </w:rPr>
+      </w:pPr>
+    </w:p>
+    <w:tbl>
+      <w:tblPr>
+        <w:tblW w:w="16904" w:type="dxa"/>
+        <w:tblInd w:w="270" w:type="dxa"/>
+        <w:tblLook w:val="04A0" w:firstRow="1" w:lastRow="0" w:firstColumn="1" w:lastColumn="0" w:noHBand="0" w:noVBand="1"/>
+      </w:tblPr>
+      <w:tblGrid>
+        <w:gridCol w:w="2166"/>
+        <w:gridCol w:w="4605"/>
+        <w:gridCol w:w="299"/>
+        <w:gridCol w:w="2107"/>
+        <w:gridCol w:w="2107"/>
+        <w:gridCol w:w="5620"/>
+      </w:tblGrid>
+      <w:tr>
+        <w:tc>
+          <w:tcPr>
+            <w:tcW w:w="2166" w:type="dxa"/>
+          </w:tcPr>
+          <w:p>
+            <w:pPr>
+              <w:spacing w:after="0" w:line="240" w:lineRule="auto"/>
+              <w:ind w:left="-90" w:firstLine="142"/>
+              <w:rPr>
+                <w:rFonts w:ascii="Arial" w:eastAsia="Cambria" w:hAnsi="Arial" w:cs="Times New Roman"/>
+                <w:szCs w:val="20"/>
+                <w:lang w:val="pt-BR"/>
+              </w:rPr>
+            </w:pPr>
+            <w:bookmarkStart w:id="0" w:name="_Hlk37535763"/>
+            <w:r>
+              <w:rPr>
+                <w:rFonts w:ascii="Arial" w:eastAsia="Cambria" w:hAnsi="Arial" w:cs="Times New Roman"/>
+                <w:szCs w:val="20"/>
+                <w:lang w:val="pt-BR"/>
+              </w:rPr>
+              <w:t xml:space="preserve">Subject: </w:t>
+            </w:r>
+          </w:p>
+        </w:tc>
+        <w:tc>
+          <w:tcPr>
+            <w:tcW w:w="4605" w:type="dxa"/>
+          </w:tcPr>
+          <w:p>
+            <w:pPr>
+              <w:spacing w:after="0" w:line="240" w:lineRule="auto"/>
+              <w:ind w:left="-90" w:firstLine="142"/>
+              <w:rPr>
+                <w:rFonts w:ascii="Arial" w:eastAsia="Cambria" w:hAnsi="Arial" w:cs="Times New Roman"/>
+                <w:szCs w:val="20"/>
+                <w:lang w:val="pt-BR"/>
+              </w:rPr>
+            </w:pPr>
+            <w:r>
+              <w:rPr>
+                <w:rFonts w:ascii="Arial" w:eastAsia="Cambria" w:hAnsi="Arial" w:cs="Times New Roman"/>
+                <w:szCs w:val="20"/>
+                <w:lang w:val="pt-BR"/>
+              </w:rPr>
+              <w:t xml:space="preserve">Invoice services provided </w:t>
+            </w:r>
+            <w:r>
+              <w:rPr>
+                <w:rFonts w:ascii="Arial" w:eastAsia="Cambria" w:hAnsi="Arial" w:cs="Times New Roman"/>
+                <w:szCs w:val="20"/>
+                <w:lang w:val="pt-BR"/>
+              </w:rPr>
+              <w:fldChar w:fldCharType="begin"/>
+            </w:r>
+            <w:r>
+              <w:rPr>
+                <w:rFonts w:ascii="Arial" w:eastAsia="Cambria" w:hAnsi="Arial" w:cs="Times New Roman"/>
+                <w:szCs w:val="20"/>
+                <w:lang w:val="pt-BR"/>
+              </w:rPr>
+              <w:instrText xml:space="preserve"> MERGEFIELD  period  \* MERGEFORMAT </w:instrText>
+            </w:r>
+            <w:r>
+              <w:rPr>
+                <w:rFonts w:ascii="Arial" w:eastAsia="Cambria" w:hAnsi="Arial" w:cs="Times New Roman"/>
+                <w:szCs w:val="20"/>
+                <w:lang w:val="pt-BR"/>
+              </w:rPr>
+              <w:fldChar w:fldCharType="separate"/>
+            </w:r>
+            <w:r>
+              <w:rPr>
+                <w:rFonts w:ascii="Arial" w:eastAsia="Cambria" w:hAnsi="Arial" w:cs="Times New Roman"/>
+                <w:noProof/>
+                <w:szCs w:val="20"/>
+                <w:lang w:val="pt-BR"/>
+              </w:rPr>
+              <w:t>«period»</w:t>
+            </w:r>
+            <w:r>
+              <w:rPr>
+                <w:rFonts w:ascii="Arial" w:eastAsia="Cambria" w:hAnsi="Arial" w:cs="Times New Roman"/>
+                <w:szCs w:val="20"/>
+                <w:lang w:val="pt-BR"/>
+              </w:rPr>
+              <w:fldChar w:fldCharType="end"/>
+            </w:r>
+          </w:p>
+        </w:tc>
+        <w:tc>
+          <w:tcPr>
+            <w:tcW w:w="299" w:type="dxa"/>
+          </w:tcPr>
+          <w:p>
+            <w:pPr>
+              <w:spacing w:after="0" w:line="240" w:lineRule="auto"/>
+              <w:ind w:left="-90" w:firstLine="142"/>
+              <w:rPr>
+                <w:rFonts w:ascii="Arial" w:eastAsia="Cambria" w:hAnsi="Arial" w:cs="Times New Roman"/>
+                <w:szCs w:val="20"/>
+                <w:lang w:val="pt-BR"/>
+              </w:rPr>
+            </w:pPr>
+          </w:p>
+        </w:tc>
+        <w:tc>
+          <w:tcPr>
+            <w:tcW w:w="2107" w:type="dxa"/>
+          </w:tcPr>
+          <w:p>
+            <w:pPr>
+              <w:spacing w:after="0" w:line="240" w:lineRule="auto"/>
+              <w:ind w:left="-90" w:firstLine="142"/>
+              <w:rPr>
+                <w:rFonts w:ascii="Arial" w:eastAsia="Cambria" w:hAnsi="Arial" w:cs="Times New Roman"/>
+                <w:szCs w:val="20"/>
+                <w:lang w:val="pt-BR"/>
+              </w:rPr>
+            </w:pPr>
+          </w:p>
+        </w:tc>
+        <w:tc>
+          <w:tcPr>
+            <w:tcW w:w="2107" w:type="dxa"/>
+            <w:shd w:val="clear" w:color="auto" w:fill="auto"/>
+          </w:tcPr>
+          <w:p>
+            <w:pPr>
+              <w:spacing w:after="0" w:line="240" w:lineRule="auto"/>
+              <w:ind w:left="-90" w:firstLine="142"/>
+              <w:rPr>
+                <w:rFonts w:ascii="Arial" w:eastAsia="Cambria" w:hAnsi="Arial" w:cs="Times New Roman"/>
+                <w:szCs w:val="20"/>
+                <w:lang w:val="pt-BR"/>
+              </w:rPr>
+            </w:pPr>
+          </w:p>
+        </w:tc>
+        <w:tc>
+          <w:tcPr>
+            <w:tcW w:w="5620" w:type="dxa"/>
+            <w:shd w:val="clear" w:color="auto" w:fill="auto"/>
+          </w:tcPr>
+          <w:p>
+            <w:pPr>
+              <w:spacing w:after="0" w:line="240" w:lineRule="auto"/>
+              <w:ind w:left="-90" w:firstLine="142"/>
+              <w:rPr>
+                <w:rFonts w:ascii="Arial" w:eastAsia="Cambria" w:hAnsi="Arial" w:cs="Times New Roman"/>
+                <w:szCs w:val="20"/>
+                <w:lang w:val="pt-BR"/>
+              </w:rPr>
+            </w:pPr>
+          </w:p>
+        </w:tc>
+      </w:tr>
+      <w:tr>
+        <w:tc>
+          <w:tcPr>
+            <w:tcW w:w="2166" w:type="dxa"/>
+          </w:tcPr>
+          <w:p>
+            <w:pPr>
+              <w:spacing w:after="0" w:line="240" w:lineRule="auto"/>
+              <w:ind w:left="-90" w:firstLine="142"/>
+              <w:rPr>
+                <w:rFonts w:ascii="Arial" w:eastAsia="Cambria" w:hAnsi="Arial" w:cs="Times New Roman"/>
+                <w:szCs w:val="20"/>
+                <w:lang w:val="pt-BR"/>
+              </w:rPr>
+            </w:pPr>
+            <w:r>
+              <w:rPr>
+                <w:rFonts w:ascii="Arial" w:eastAsia="Cambria" w:hAnsi="Arial" w:cs="Times New Roman"/>
+                <w:szCs w:val="20"/>
+                <w:lang w:val="pt-BR"/>
+              </w:rPr>
+              <w:t xml:space="preserve">Purchase order: </w:t>
+            </w:r>
+          </w:p>
+        </w:tc>
+        <w:tc>
+          <w:tcPr>
+            <w:tcW w:w="4605" w:type="dxa"/>
+          </w:tcPr>
+          <w:p>
+            <w:pPr>
+              <w:spacing w:after="0" w:line="240" w:lineRule="auto"/>
+              <w:ind w:left="-90" w:firstLine="142"/>
+              <w:rPr>
+                <w:rFonts w:ascii="Arial" w:eastAsia="Cambria" w:hAnsi="Arial" w:cs="Times New Roman"/>
+                <w:szCs w:val="20"/>
+                <w:lang w:val="pt-BR"/>
+              </w:rPr>
+            </w:pPr>
+            <w:r>
+              <w:rPr>
+                <w:rFonts w:ascii="Arial" w:eastAsia="Cambria" w:hAnsi="Arial" w:cs="Times New Roman"/>
+                <w:szCs w:val="20"/>
+                <w:lang w:val="pt-BR"/>
+              </w:rPr>
+              <w:fldChar w:fldCharType="begin"/>
+            </w:r>
+            <w:r>
+              <w:rPr>
+                <w:rFonts w:ascii="Arial" w:eastAsia="Cambria" w:hAnsi="Arial" w:cs="Times New Roman"/>
+                <w:szCs w:val="20"/>
+                <w:lang w:val="pt-BR"/>
+              </w:rPr>
+              <w:instrText xml:space="preserve"> MERGEFIELD  purchase_order  \* MERGEFORMAT </w:instrText>
+            </w:r>
+            <w:r>
+              <w:rPr>
+                <w:rFonts w:ascii="Arial" w:eastAsia="Cambria" w:hAnsi="Arial" w:cs="Times New Roman"/>
+                <w:szCs w:val="20"/>
+                <w:lang w:val="pt-BR"/>
+              </w:rPr>
+              <w:fldChar w:fldCharType="separate"/>
+            </w:r>
+            <w:r>
+              <w:rPr>
+                <w:rFonts w:ascii="Arial" w:eastAsia="Cambria" w:hAnsi="Arial" w:cs="Times New Roman"/>
+                <w:noProof/>
+                <w:szCs w:val="20"/>
+                <w:lang w:val="pt-BR"/>
+              </w:rPr>
+              <w:t>«purchase_order»</w:t>
+            </w:r>
+            <w:r>
+              <w:rPr>
+                <w:rFonts w:ascii="Arial" w:eastAsia="Cambria" w:hAnsi="Arial" w:cs="Times New Roman"/>
+                <w:szCs w:val="20"/>
+                <w:lang w:val="pt-BR"/>
+              </w:rPr>
+              <w:fldChar w:fldCharType="end"/>
+            </w:r>
+          </w:p>
+        </w:tc>
+        <w:tc>
+          <w:tcPr>
+            <w:tcW w:w="299" w:type="dxa"/>
+          </w:tcPr>
+          <w:p>
+            <w:pPr>
+              <w:spacing w:after="0" w:line="240" w:lineRule="auto"/>
+              <w:ind w:left="-90" w:firstLine="142"/>
+              <w:rPr>
+                <w:rFonts w:ascii="Arial" w:eastAsia="Cambria" w:hAnsi="Arial" w:cs="Times New Roman"/>
+                <w:szCs w:val="20"/>
+                <w:lang w:val="pt-BR"/>
+              </w:rPr>
+            </w:pPr>
+          </w:p>
+        </w:tc>
+        <w:tc>
+          <w:tcPr>
+            <w:tcW w:w="2107" w:type="dxa"/>
+          </w:tcPr>
+          <w:p>
+            <w:pPr>
+              <w:spacing w:after="0" w:line="240" w:lineRule="auto"/>
+              <w:ind w:left="-90" w:firstLine="142"/>
+              <w:rPr>
+                <w:rFonts w:ascii="Arial" w:eastAsia="Cambria" w:hAnsi="Arial" w:cs="Times New Roman"/>
+                <w:szCs w:val="20"/>
+                <w:lang w:val="pt-BR"/>
+              </w:rPr>
+            </w:pPr>
+          </w:p>
+        </w:tc>
+        <w:tc>
+          <w:tcPr>
+            <w:tcW w:w="2107" w:type="dxa"/>
+            <w:shd w:val="clear" w:color="auto" w:fill="auto"/>
+          </w:tcPr>
+          <w:p>
+            <w:pPr>
+              <w:spacing w:after="0" w:line="240" w:lineRule="auto"/>
+              <w:ind w:left="-90" w:firstLine="142"/>
+              <w:rPr>
+                <w:rFonts w:ascii="Arial" w:eastAsia="Cambria" w:hAnsi="Arial" w:cs="Times New Roman"/>
+                <w:szCs w:val="20"/>
+                <w:lang w:val="pt-BR"/>
+              </w:rPr>
+            </w:pPr>
+          </w:p>
+        </w:tc>
+        <w:tc>
+          <w:tcPr>
+            <w:tcW w:w="5620" w:type="dxa"/>
+            <w:shd w:val="clear" w:color="auto" w:fill="auto"/>
+          </w:tcPr>
+          <w:p>
+            <w:pPr>
+              <w:spacing w:after="0" w:line="240" w:lineRule="auto"/>
+              <w:ind w:left="-90" w:firstLine="142"/>
+              <w:rPr>
+                <w:rFonts w:ascii="Arial" w:eastAsia="Cambria" w:hAnsi="Arial" w:cs="Times New Roman"/>
+                <w:szCs w:val="20"/>
+                <w:lang w:val="pt-BR"/>
+              </w:rPr>
+            </w:pPr>
+          </w:p>
+        </w:tc>
+      </w:tr>
+      <w:tr>
+        <w:tc>
+          <w:tcPr>
+            <w:tcW w:w="2166" w:type="dxa"/>
+          </w:tcPr>
+          <w:p>
+            <w:pPr>
+              <w:spacing w:after="0" w:line="240" w:lineRule="auto"/>
+              <w:ind w:left="-90" w:firstLine="142"/>
+              <w:rPr>
+                <w:rFonts w:ascii="Arial" w:eastAsia="Cambria" w:hAnsi="Arial" w:cs="Times New Roman"/>
+                <w:szCs w:val="20"/>
+                <w:lang w:val="pt-BR"/>
+              </w:rPr>
+            </w:pPr>
+            <w:r>
+              <w:rPr>
+                <w:rFonts w:ascii="Arial" w:eastAsia="Cambria" w:hAnsi="Arial" w:cs="Times New Roman"/>
+                <w:szCs w:val="20"/>
+                <w:lang w:val="pt-BR"/>
+              </w:rPr>
+              <w:t xml:space="preserve">Invoice: </w:t>
+            </w:r>
+          </w:p>
+        </w:tc>
+        <w:tc>
+          <w:tcPr>
+            <w:tcW w:w="4605" w:type="dxa"/>
+          </w:tcPr>
+          <w:p>
+            <w:pPr>
+              <w:spacing w:after="0" w:line="240" w:lineRule="auto"/>
+              <w:ind w:left="-90" w:firstLine="142"/>
+              <w:rPr>
+                <w:rFonts w:ascii="Arial" w:eastAsia="Cambria" w:hAnsi="Arial" w:cs="Times New Roman"/>
+                <w:szCs w:val="20"/>
+                <w:lang w:val="pt-BR"/>
+              </w:rPr>
+            </w:pPr>
+            <w:r>
+              <w:rPr>
+                <w:rFonts w:ascii="Arial" w:eastAsia="Cambria" w:hAnsi="Arial" w:cs="Times New Roman"/>
+                <w:szCs w:val="20"/>
+                <w:lang w:val="pt-BR"/>
+              </w:rPr>
+              <w:fldChar w:fldCharType="begin"/>
+            </w:r>
+            <w:r>
+              <w:rPr>
+                <w:rFonts w:ascii="Arial" w:eastAsia="Cambria" w:hAnsi="Arial" w:cs="Times New Roman"/>
+                <w:szCs w:val="20"/>
+                <w:lang w:val="pt-BR"/>
+              </w:rPr>
+              <w:instrText xml:space="preserve"> MERGEFIELD  invoice_number  \* MERGEFORMAT </w:instrText>
+            </w:r>
+            <w:r>
+              <w:rPr>
+                <w:rFonts w:ascii="Arial" w:eastAsia="Cambria" w:hAnsi="Arial" w:cs="Times New Roman"/>
+                <w:szCs w:val="20"/>
+                <w:lang w:val="pt-BR"/>
+              </w:rPr>
+              <w:fldChar w:fldCharType="separate"/>
+            </w:r>
+            <w:r>
+              <w:rPr>
+                <w:rFonts w:ascii="Arial" w:eastAsia="Cambria" w:hAnsi="Arial" w:cs="Times New Roman"/>
+                <w:noProof/>
+                <w:szCs w:val="20"/>
+                <w:lang w:val="pt-BR"/>
+              </w:rPr>
+              <w:t>«invoice_number»</w:t>
+            </w:r>
+            <w:r>
+              <w:rPr>
+                <w:rFonts w:ascii="Arial" w:eastAsia="Cambria" w:hAnsi="Arial" w:cs="Times New Roman"/>
+                <w:szCs w:val="20"/>
+                <w:lang w:val="pt-BR"/>
+              </w:rPr>
+              <w:fldChar w:fldCharType="end"/>
+            </w:r>
+          </w:p>
+        </w:tc>
+        <w:tc>
+          <w:tcPr>
+            <w:tcW w:w="299" w:type="dxa"/>
+          </w:tcPr>
+          <w:p>
+            <w:pPr>
+              <w:spacing w:after="0" w:line="240" w:lineRule="auto"/>
+              <w:ind w:left="-90" w:firstLine="142"/>
+              <w:rPr>
+                <w:rFonts w:ascii="Arial" w:eastAsia="Cambria" w:hAnsi="Arial" w:cs="Times New Roman"/>
+                <w:szCs w:val="20"/>
+                <w:lang w:val="pt-BR"/>
+              </w:rPr>
+            </w:pPr>
+          </w:p>
+        </w:tc>
+        <w:tc>
+          <w:tcPr>
+            <w:tcW w:w="2107" w:type="dxa"/>
+          </w:tcPr>
+          <w:p>
+            <w:pPr>
+              <w:spacing w:after="0" w:line="240" w:lineRule="auto"/>
+              <w:ind w:left="-90" w:firstLine="142"/>
+              <w:rPr>
+                <w:rFonts w:ascii="Arial" w:eastAsia="Cambria" w:hAnsi="Arial" w:cs="Times New Roman"/>
+                <w:szCs w:val="20"/>
+                <w:lang w:val="pt-BR"/>
+              </w:rPr>
+            </w:pPr>
+          </w:p>
+        </w:tc>
+        <w:tc>
+          <w:tcPr>
+            <w:tcW w:w="2107" w:type="dxa"/>
+            <w:shd w:val="clear" w:color="auto" w:fill="auto"/>
+          </w:tcPr>
+          <w:p>
+            <w:pPr>
+              <w:spacing w:after="0" w:line="240" w:lineRule="auto"/>
+              <w:ind w:left="-90" w:firstLine="142"/>
+              <w:rPr>
+                <w:rFonts w:ascii="Arial" w:eastAsia="Cambria" w:hAnsi="Arial" w:cs="Times New Roman"/>
+                <w:szCs w:val="20"/>
+                <w:lang w:val="pt-BR"/>
+              </w:rPr>
+            </w:pPr>
+          </w:p>
+        </w:tc>
+        <w:tc>
+          <w:tcPr>
+            <w:tcW w:w="5620" w:type="dxa"/>
+            <w:shd w:val="clear" w:color="auto" w:fill="auto"/>
+          </w:tcPr>
+          <w:p>
+            <w:pPr>
+              <w:spacing w:after="0" w:line="240" w:lineRule="auto"/>
+              <w:ind w:left="-90" w:firstLine="142"/>
+              <w:rPr>
+                <w:rFonts w:ascii="Arial" w:eastAsia="Cambria" w:hAnsi="Arial" w:cs="Times New Roman"/>
+                <w:szCs w:val="20"/>
+                <w:lang w:val="pt-BR"/>
+              </w:rPr>
+            </w:pPr>
+          </w:p>
+        </w:tc>
+      </w:tr>
+      <w:bookmarkEnd w:id="0"/>
+    </w:tbl>
+    <w:p>
+      <w:pPr>
+        <w:spacing w:after="0" w:line="240" w:lineRule="auto"/>
+        <w:ind w:left="-90" w:firstLine="142"/>
+        <w:rPr>
+          <w:rFonts w:ascii="Arial" w:eastAsia="Cambria" w:hAnsi="Arial" w:cs="Times New Roman"/>
+          <w:szCs w:val="20"/>
+          <w:lang w:val="pt-BR"/>
+        </w:rPr>
+      </w:pPr>
+    </w:p>
+    <w:p>
+      <w:pPr>
+        <w:spacing w:after="0" w:line="240" w:lineRule="auto"/>
+        <w:ind w:left="-90" w:firstLine="142"/>
+        <w:rPr>
+          <w:rFonts w:ascii="Arial" w:eastAsia="Cambria" w:hAnsi="Arial" w:cs="Times New Roman"/>
+          <w:szCs w:val="20"/>
+          <w:lang w:val="pt-BR"/>
+        </w:rPr>
+      </w:pPr>
+    </w:p>
+    <w:p>
+      <w:pPr>
+        <w:spacing w:after="0" w:line="240" w:lineRule="auto"/>
+        <w:ind w:left="-90" w:firstLine="540"/>
+        <w:rPr>
+          <w:rFonts w:ascii="Arial" w:eastAsia="Cambria" w:hAnsi="Arial" w:cs="Times New Roman"/>
+          <w:b/>
+          <w:bCs/>
+          <w:szCs w:val="20"/>
+          <w:lang w:val="pt-BR"/>
+        </w:rPr>
+      </w:pPr>
+      <w:r>
+        <w:rPr>
+          <w:rFonts w:ascii="Arial" w:eastAsia="Cambria" w:hAnsi="Arial" w:cs="Times New Roman"/>
+          <w:b/>
+          <w:bCs/>
+          <w:szCs w:val="20"/>
+          <w:lang w:val="pt-BR"/>
+        </w:rPr>
+        <w:t>Rate</w:t>
+      </w:r>
+    </w:p>
+    <w:p>
+      <w:pPr>
+        <w:spacing w:after="0" w:line="240" w:lineRule="auto"/>
+        <w:ind w:left="270" w:firstLine="142"/>
+        <w:rPr>
+          <w:rFonts w:ascii="Arial" w:eastAsia="Cambria" w:hAnsi="Arial" w:cs="Times New Roman"/>
+          <w:szCs w:val="20"/>
+          <w:lang w:val="pt-BR"/>
+        </w:rPr>
+      </w:pPr>
+      <w:r>
+        <w:rPr>
+          <w:rFonts w:ascii="Arial" w:eastAsia="Cambria" w:hAnsi="Arial" w:cs="Times New Roman"/>
+          <w:szCs w:val="20"/>
+          <w:lang w:val="pt-BR"/>
+        </w:rPr>
+        <w:t xml:space="preserve">Consultancy: </w:t>
+      </w:r>
+      <w:r>
+        <w:rPr>
+          <w:rFonts w:ascii="Arial" w:eastAsia="Cambria" w:hAnsi="Arial" w:cs="Times New Roman"/>
+          <w:szCs w:val="20"/>
+          <w:lang w:val="pt-BR"/>
+        </w:rPr>
+        <w:fldChar w:fldCharType="begin"/>
+      </w:r>
+      <w:r>
+        <w:rPr>
+          <w:rFonts w:ascii="Arial" w:eastAsia="Cambria" w:hAnsi="Arial" w:cs="Times New Roman"/>
+          <w:szCs w:val="20"/>
+          <w:lang w:val="pt-BR"/>
+        </w:rPr>
+        <w:instrText xml:space="preserve"> MERGEFIELD  hourly_rate  \* MERGEFORMAT </w:instrText>
+      </w:r>
+      <w:r>
+        <w:rPr>
+          <w:rFonts w:ascii="Arial" w:eastAsia="Cambria" w:hAnsi="Arial" w:cs="Times New Roman"/>
+          <w:szCs w:val="20"/>
+          <w:lang w:val="pt-BR"/>
+        </w:rPr>
+        <w:fldChar w:fldCharType="separate"/>
+      </w:r>
+      <w:r>
+        <w:rPr>
+          <w:rFonts w:ascii="Arial" w:eastAsia="Cambria" w:hAnsi="Arial" w:cs="Times New Roman"/>
+          <w:noProof/>
+          <w:szCs w:val="20"/>
+          <w:lang w:val="pt-BR"/>
+        </w:rPr>
+        <w:t>«hourly_rate»</w:t>
+      </w:r>
+      <w:r>
+        <w:rPr>
+          <w:rFonts w:ascii="Arial" w:eastAsia="Cambria" w:hAnsi="Arial" w:cs="Times New Roman"/>
+          <w:szCs w:val="20"/>
+          <w:lang w:val="pt-BR"/>
+        </w:rPr>
+        <w:fldChar w:fldCharType="end"/>
+      </w:r>
+      <w:r>
+        <w:rPr>
+          <w:rFonts w:ascii="Arial" w:eastAsia="Cambria" w:hAnsi="Arial" w:cs="Times New Roman"/>
+          <w:szCs w:val="20"/>
+          <w:lang w:val="pt-BR"/>
+        </w:rPr>
+        <w:t xml:space="preserve"> €/hour exc VAT</w:t>
+      </w:r>
+    </w:p>
+    <w:p>
+      <w:pPr>
+        <w:spacing w:after="0" w:line="240" w:lineRule="auto"/>
+        <w:ind w:left="-90"/>
+        <w:rPr>
+          <w:rFonts w:ascii="Arial" w:eastAsia="Cambria" w:hAnsi="Arial" w:cs="Times New Roman"/>
+          <w:szCs w:val="20"/>
+          <w:lang w:val="pt-BR"/>
+        </w:rPr>
+      </w:pPr>
+    </w:p>
     <w:tbl>
       <w:tblPr>
         <w:tblStyle w:val="TableGrid"/>
         <w:tblW w:w="0" w:type="auto"/>
+        <w:tblInd w:w="450" w:type="dxa"/>
         <w:tblBorders>
           <w:left w:val="none" w:sz="0" w:space="0" w:color="auto"/>
           <w:bottom w:val="none" w:sz="0" w:space="0" w:color="auto"/>
@@ -33,6 +1536,7 @@
           <w:p>
             <w:pPr>
               <w:spacing w:before="0"/>
+              <w:ind w:left="-90"/>
               <w:rPr>
                 <w:rFonts w:eastAsia="Cambria" w:cs="Times New Roman"/>
                 <w:b/>
@@ -64,6 +1568,7 @@
           <w:p>
             <w:pPr>
               <w:spacing w:before="0"/>
+              <w:ind w:left="-90"/>
               <w:rPr>
                 <w:rFonts w:eastAsia="Cambria" w:cs="Times New Roman"/>
                 <w:b/>
@@ -85,6 +1590,7 @@
           <w:p>
             <w:pPr>
               <w:spacing w:before="0"/>
+              <w:ind w:left="-90"/>
               <w:rPr>
                 <w:rFonts w:eastAsia="Cambria" w:cs="Times New Roman"/>
                 <w:b/>
@@ -116,6 +1622,7 @@
           <w:p>
             <w:pPr>
               <w:spacing w:before="0"/>
+              <w:ind w:left="-90"/>
               <w:rPr>
                 <w:rFonts w:eastAsia="Cambria" w:cs="Times New Roman"/>
                 <w:b/>
@@ -138,6 +1645,7 @@
           <w:p>
             <w:pPr>
               <w:spacing w:before="0"/>
+              <w:ind w:left="-90"/>
               <w:rPr>
                 <w:rFonts w:eastAsia="Cambria" w:cs="Times New Roman"/>
                 <w:b/>
@@ -158,6 +1666,7 @@
           <w:p>
             <w:pPr>
               <w:spacing w:before="0"/>
+              <w:ind w:left="-90"/>
               <w:rPr>
                 <w:rFonts w:eastAsia="Cambria" w:cs="Times New Roman"/>
                 <w:b/>
@@ -178,6 +1687,7 @@
           <w:p>
             <w:pPr>
               <w:spacing w:before="0"/>
+              <w:ind w:left="-90"/>
               <w:rPr>
                 <w:rFonts w:eastAsia="Cambria" w:cs="Times New Roman"/>
                 <w:b/>
@@ -198,6 +1708,7 @@
           <w:p>
             <w:pPr>
               <w:spacing w:before="0"/>
+              <w:ind w:left="-90"/>
               <w:rPr>
                 <w:rFonts w:eastAsia="Cambria" w:cs="Times New Roman"/>
                 <w:b/>
@@ -217,6 +1728,7 @@
           <w:p>
             <w:pPr>
               <w:spacing w:before="0"/>
+              <w:ind w:left="-90"/>
               <w:rPr>
                 <w:rFonts w:eastAsia="Cambria" w:cs="Times New Roman"/>
                 <w:szCs w:val="20"/>
@@ -261,6 +1773,7 @@
           <w:p>
             <w:pPr>
               <w:spacing w:before="0"/>
+              <w:ind w:left="-90"/>
               <w:rPr>
                 <w:rFonts w:eastAsia="Cambria" w:cs="Times New Roman"/>
                 <w:b/>
@@ -278,6 +1791,7 @@
           <w:p>
             <w:pPr>
               <w:spacing w:before="0"/>
+              <w:ind w:left="-90"/>
               <w:rPr>
                 <w:rFonts w:eastAsia="Cambria" w:cs="Times New Roman"/>
                 <w:b/>
@@ -295,6 +1809,7 @@
           <w:p>
             <w:pPr>
               <w:spacing w:before="0"/>
+              <w:ind w:left="-90"/>
               <w:rPr>
                 <w:rFonts w:eastAsia="Cambria" w:cs="Times New Roman"/>
                 <w:b/>
@@ -307,8 +1822,911 @@
         </w:tc>
       </w:tr>
     </w:tbl>
-    <w:p/>
+    <w:p>
+      <w:pPr>
+        <w:spacing w:after="0" w:line="240" w:lineRule="auto"/>
+        <w:ind w:left="-90"/>
+        <w:rPr>
+          <w:rFonts w:ascii="Arial" w:eastAsia="Cambria" w:hAnsi="Arial" w:cs="Times New Roman"/>
+          <w:szCs w:val="20"/>
+        </w:rPr>
+      </w:pPr>
+    </w:p>
+    <w:p>
+      <w:pPr>
+        <w:spacing w:after="0" w:line="240" w:lineRule="auto"/>
+        <w:ind w:left="-90" w:right="720"/>
+        <w:rPr>
+          <w:rFonts w:ascii="Arial" w:eastAsia="Times New Roman" w:hAnsi="Arial" w:cs="Times New Roman"/>
+          <w:szCs w:val="24"/>
+          <w:lang w:val="en-GB"/>
+        </w:rPr>
+      </w:pPr>
+    </w:p>
+    <w:p>
+      <w:pPr>
+        <w:spacing w:after="0" w:line="240" w:lineRule="auto"/>
+        <w:ind w:left="-90" w:right="720"/>
+        <w:rPr>
+          <w:rFonts w:ascii="Arial" w:eastAsia="Times New Roman" w:hAnsi="Arial" w:cs="Times New Roman"/>
+          <w:szCs w:val="24"/>
+          <w:lang w:val="en-GB"/>
+        </w:rPr>
+      </w:pPr>
+    </w:p>
+    <w:p>
+      <w:pPr>
+        <w:spacing w:after="0" w:line="240" w:lineRule="auto"/>
+        <w:ind w:left="450" w:right="720"/>
+        <w:rPr>
+          <w:rFonts w:ascii="Arial" w:eastAsia="Times New Roman" w:hAnsi="Arial" w:cs="Times New Roman"/>
+          <w:lang w:val="en-GB"/>
+        </w:rPr>
+      </w:pPr>
+      <w:r>
+        <w:rPr>
+          <w:rFonts w:ascii="Arial" w:eastAsia="Times New Roman" w:hAnsi="Arial" w:cs="Times New Roman"/>
+          <w:lang w:val="en-GB"/>
+        </w:rPr>
+        <w:t xml:space="preserve">Payment in reference of </w:t>
+      </w:r>
+      <w:r>
+        <w:rPr>
+          <w:rFonts w:ascii="Arial" w:eastAsia="Times New Roman" w:hAnsi="Arial" w:cs="Times New Roman"/>
+          <w:lang w:val="en-GB"/>
+        </w:rPr>
+        <w:fldChar w:fldCharType="begin"/>
+      </w:r>
+      <w:r>
+        <w:rPr>
+          <w:rFonts w:ascii="Arial" w:eastAsia="Times New Roman" w:hAnsi="Arial" w:cs="Times New Roman"/>
+          <w:lang w:val="en-GB"/>
+        </w:rPr>
+        <w:instrText xml:space="preserve"> MERGEFIELD  client_name  \* MERGEFORMAT </w:instrText>
+      </w:r>
+      <w:r>
+        <w:rPr>
+          <w:rFonts w:ascii="Arial" w:eastAsia="Times New Roman" w:hAnsi="Arial" w:cs="Times New Roman"/>
+          <w:lang w:val="en-GB"/>
+        </w:rPr>
+        <w:fldChar w:fldCharType="separate"/>
+      </w:r>
+      <w:r>
+        <w:rPr>
+          <w:rFonts w:ascii="Arial" w:eastAsia="Times New Roman" w:hAnsi="Arial" w:cs="Times New Roman"/>
+          <w:noProof/>
+          <w:lang w:val="en-GB"/>
+        </w:rPr>
+        <w:t>«client_name»</w:t>
+      </w:r>
+      <w:r>
+        <w:rPr>
+          <w:rFonts w:ascii="Arial" w:eastAsia="Times New Roman" w:hAnsi="Arial" w:cs="Times New Roman"/>
+          <w:lang w:val="en-GB"/>
+        </w:rPr>
+        <w:fldChar w:fldCharType="end"/>
+      </w:r>
+      <w:r>
+        <w:rPr>
+          <w:rFonts w:ascii="Arial" w:eastAsia="Times New Roman" w:hAnsi="Arial" w:cs="Times New Roman"/>
+          <w:lang w:val="en-GB"/>
+        </w:rPr>
+        <w:t xml:space="preserve"> </w:t>
+      </w:r>
+      <w:r>
+        <w:rPr>
+          <w:rFonts w:ascii="Arial" w:eastAsia="Times New Roman" w:hAnsi="Arial" w:cs="Times New Roman"/>
+          <w:lang w:val="en-GB"/>
+        </w:rPr>
+        <w:fldChar w:fldCharType="begin"/>
+      </w:r>
+      <w:r>
+        <w:rPr>
+          <w:rFonts w:ascii="Arial" w:eastAsia="Times New Roman" w:hAnsi="Arial" w:cs="Times New Roman"/>
+          <w:lang w:val="en-GB"/>
+        </w:rPr>
+        <w:instrText xml:space="preserve"> MERGEFIELD  project  \* MERGEFORMAT </w:instrText>
+      </w:r>
+      <w:r>
+        <w:rPr>
+          <w:rFonts w:ascii="Arial" w:eastAsia="Times New Roman" w:hAnsi="Arial" w:cs="Times New Roman"/>
+          <w:lang w:val="en-GB"/>
+        </w:rPr>
+        <w:fldChar w:fldCharType="separate"/>
+      </w:r>
+      <w:r>
+        <w:rPr>
+          <w:rFonts w:ascii="Arial" w:eastAsia="Times New Roman" w:hAnsi="Arial" w:cs="Times New Roman"/>
+          <w:noProof/>
+          <w:lang w:val="en-GB"/>
+        </w:rPr>
+        <w:t>«project»</w:t>
+      </w:r>
+      <w:r>
+        <w:rPr>
+          <w:rFonts w:ascii="Arial" w:eastAsia="Times New Roman" w:hAnsi="Arial" w:cs="Times New Roman"/>
+          <w:lang w:val="en-GB"/>
+        </w:rPr>
+        <w:fldChar w:fldCharType="end"/>
+      </w:r>
+      <w:r>
+        <w:rPr>
+          <w:rFonts w:ascii="Arial" w:eastAsia="Times New Roman" w:hAnsi="Arial" w:cs="Times New Roman"/>
+          <w:lang w:val="en-GB"/>
+        </w:rPr>
+        <w:t xml:space="preserve"> </w:t>
+      </w:r>
+      <w:r>
+        <w:rPr>
+          <w:rFonts w:ascii="Arial" w:eastAsia="Times New Roman" w:hAnsi="Arial" w:cs="Times New Roman"/>
+          <w:lang w:val="en-GB"/>
+        </w:rPr>
+        <w:fldChar w:fldCharType="begin"/>
+      </w:r>
+      <w:r>
+        <w:rPr>
+          <w:rFonts w:ascii="Arial" w:eastAsia="Times New Roman" w:hAnsi="Arial" w:cs="Times New Roman"/>
+          <w:lang w:val="en-GB"/>
+        </w:rPr>
+        <w:instrText xml:space="preserve"> MERGEFIELD  invoice_number  \* MERGEFORMAT </w:instrText>
+      </w:r>
+      <w:r>
+        <w:rPr>
+          <w:rFonts w:ascii="Arial" w:eastAsia="Times New Roman" w:hAnsi="Arial" w:cs="Times New Roman"/>
+          <w:lang w:val="en-GB"/>
+        </w:rPr>
+        <w:fldChar w:fldCharType="separate"/>
+      </w:r>
+      <w:r>
+        <w:rPr>
+          <w:rFonts w:ascii="Arial" w:eastAsia="Times New Roman" w:hAnsi="Arial" w:cs="Times New Roman"/>
+          <w:noProof/>
+          <w:lang w:val="en-GB"/>
+        </w:rPr>
+        <w:t>«invoice_number»</w:t>
+      </w:r>
+      <w:r>
+        <w:rPr>
+          <w:rFonts w:ascii="Arial" w:eastAsia="Times New Roman" w:hAnsi="Arial" w:cs="Times New Roman"/>
+          <w:lang w:val="en-GB"/>
+        </w:rPr>
+        <w:fldChar w:fldCharType="end"/>
+      </w:r>
+      <w:r>
+        <w:rPr>
+          <w:rFonts w:ascii="Arial" w:eastAsia="Times New Roman" w:hAnsi="Arial" w:cs="Times New Roman"/>
+          <w:lang w:val="en-GB"/>
+        </w:rPr>
+        <w:t xml:space="preserve"> is due within 30 days.</w:t>
+      </w:r>
+    </w:p>
+    <w:p>
+      <w:pPr>
+        <w:spacing w:after="0" w:line="240" w:lineRule="auto"/>
+        <w:ind w:left="-90" w:right="720" w:firstLine="142"/>
+        <w:rPr>
+          <w:rFonts w:ascii="Arial" w:eastAsia="Times New Roman" w:hAnsi="Arial" w:cs="Times New Roman"/>
+          <w:lang w:val="en-GB"/>
+        </w:rPr>
+      </w:pPr>
+    </w:p>
+    <w:p>
+      <w:pPr>
+        <w:spacing w:after="0" w:line="240" w:lineRule="auto"/>
+        <w:ind w:left="360" w:right="720" w:firstLine="142"/>
+        <w:rPr>
+          <w:rFonts w:ascii="Arial" w:eastAsia="Times New Roman" w:hAnsi="Arial" w:cs="Times New Roman"/>
+          <w:lang w:val="en-GB"/>
+        </w:rPr>
+      </w:pPr>
+      <w:r>
+        <w:rPr>
+          <w:rFonts w:ascii="Arial" w:eastAsia="Times New Roman" w:hAnsi="Arial" w:cs="Times New Roman"/>
+          <w:lang w:val="en-GB"/>
+        </w:rPr>
+        <w:t>IBAN: NL52ABN A0477559336</w:t>
+      </w:r>
+    </w:p>
+    <w:p>
+      <w:pPr>
+        <w:spacing w:after="0" w:line="240" w:lineRule="auto"/>
+        <w:ind w:left="360" w:right="720" w:firstLine="142"/>
+        <w:rPr>
+          <w:rFonts w:ascii="Arial" w:eastAsia="Times New Roman" w:hAnsi="Arial" w:cs="Times New Roman"/>
+          <w:lang w:val="en-GB"/>
+        </w:rPr>
+      </w:pPr>
+      <w:r>
+        <w:rPr>
+          <w:rFonts w:ascii="Arial" w:eastAsia="Times New Roman" w:hAnsi="Arial" w:cs="Times New Roman"/>
+          <w:lang w:val="en-GB"/>
+        </w:rPr>
+        <w:t>BIC:</w:t>
+      </w:r>
+      <w:r>
+        <w:rPr>
+          <w:rFonts w:ascii="Arial" w:eastAsia="Times New Roman" w:hAnsi="Arial" w:cs="Times New Roman"/>
+          <w:lang w:val="en-GB"/>
+        </w:rPr>
+        <w:t xml:space="preserve">   </w:t>
+      </w:r>
+      <w:r>
+        <w:rPr>
+          <w:rFonts w:ascii="Arial" w:eastAsia="Times New Roman" w:hAnsi="Arial" w:cs="Times New Roman"/>
+          <w:lang w:val="en-GB"/>
+        </w:rPr>
+        <w:t>ABN ANL 2A</w:t>
+      </w:r>
+    </w:p>
+    <w:p>
+      <w:pPr>
+        <w:spacing w:after="0" w:line="240" w:lineRule="auto"/>
+        <w:ind w:left="-90" w:right="720"/>
+        <w:rPr>
+          <w:rFonts w:ascii="Arial" w:eastAsia="Times New Roman" w:hAnsi="Arial" w:cs="Times New Roman"/>
+          <w:sz w:val="16"/>
+          <w:szCs w:val="24"/>
+          <w:lang w:val="en-GB"/>
+        </w:rPr>
+      </w:pPr>
+      <w:r>
+        <w:rPr>
+          <w:rFonts w:ascii="Arial" w:eastAsia="Times New Roman" w:hAnsi="Arial" w:cs="Times New Roman"/>
+          <w:sz w:val="16"/>
+          <w:szCs w:val="24"/>
+          <w:lang w:val="en-GB"/>
+        </w:rPr>
+        <w:br w:type="page"/>
+      </w:r>
+    </w:p>
+    <w:p>
+      <w:pPr>
+        <w:spacing w:after="0" w:line="240" w:lineRule="auto"/>
+        <w:ind w:left="-90" w:right="720"/>
+        <w:rPr>
+          <w:rFonts w:ascii="Arial" w:eastAsia="Times New Roman" w:hAnsi="Arial" w:cs="Times New Roman"/>
+          <w:sz w:val="16"/>
+          <w:szCs w:val="24"/>
+          <w:lang w:val="en-GB"/>
+        </w:rPr>
+      </w:pPr>
+    </w:p>
+    <w:p>
+      <w:pPr>
+        <w:spacing w:after="0" w:line="240" w:lineRule="auto"/>
+        <w:ind w:left="-90" w:right="720"/>
+        <w:rPr>
+          <w:rFonts w:ascii="Arial" w:eastAsia="Times New Roman" w:hAnsi="Arial" w:cs="Times New Roman"/>
+          <w:sz w:val="16"/>
+          <w:szCs w:val="24"/>
+          <w:lang w:val="en-GB"/>
+        </w:rPr>
+      </w:pPr>
+    </w:p>
+    <w:p>
+      <w:pPr>
+        <w:spacing w:after="0" w:line="240" w:lineRule="auto"/>
+        <w:ind w:left="-90" w:right="720"/>
+        <w:rPr>
+          <w:rFonts w:ascii="Arial" w:eastAsia="Times New Roman" w:hAnsi="Arial" w:cs="Times New Roman"/>
+          <w:sz w:val="16"/>
+          <w:szCs w:val="24"/>
+          <w:lang w:val="en-GB"/>
+        </w:rPr>
+      </w:pPr>
+    </w:p>
+    <w:p>
+      <w:pPr>
+        <w:spacing w:after="0" w:line="240" w:lineRule="auto"/>
+        <w:ind w:left="-90" w:right="720"/>
+        <w:rPr>
+          <w:rFonts w:ascii="Arial" w:eastAsia="Times New Roman" w:hAnsi="Arial" w:cs="Times New Roman"/>
+          <w:sz w:val="16"/>
+          <w:szCs w:val="24"/>
+          <w:lang w:val="en-GB"/>
+        </w:rPr>
+      </w:pPr>
+    </w:p>
+    <w:p>
+      <w:pPr>
+        <w:spacing w:after="0" w:line="240" w:lineRule="auto"/>
+        <w:ind w:left="-90" w:right="720"/>
+        <w:rPr>
+          <w:rFonts w:ascii="Arial" w:eastAsia="Times New Roman" w:hAnsi="Arial" w:cs="Times New Roman"/>
+          <w:sz w:val="16"/>
+          <w:szCs w:val="24"/>
+          <w:lang w:val="en-GB"/>
+        </w:rPr>
+      </w:pPr>
+    </w:p>
+    <w:p>
+      <w:pPr>
+        <w:spacing w:after="0" w:line="240" w:lineRule="auto"/>
+        <w:ind w:left="-90" w:right="720"/>
+        <w:rPr>
+          <w:rFonts w:ascii="Arial" w:eastAsia="Times New Roman" w:hAnsi="Arial" w:cs="Times New Roman"/>
+          <w:sz w:val="16"/>
+          <w:szCs w:val="24"/>
+          <w:lang w:val="en-GB"/>
+        </w:rPr>
+      </w:pPr>
+    </w:p>
+    <w:p>
+      <w:pPr>
+        <w:spacing w:after="0" w:line="240" w:lineRule="auto"/>
+        <w:ind w:left="-90" w:right="720"/>
+        <w:rPr>
+          <w:rFonts w:ascii="Arial" w:eastAsia="Times New Roman" w:hAnsi="Arial" w:cs="Times New Roman"/>
+          <w:sz w:val="16"/>
+          <w:szCs w:val="24"/>
+          <w:lang w:val="en-GB"/>
+        </w:rPr>
+      </w:pPr>
+    </w:p>
+    <w:tbl>
+      <w:tblPr>
+        <w:tblW w:w="7796" w:type="dxa"/>
+        <w:tblInd w:w="715" w:type="dxa"/>
+        <w:tblBorders>
+          <w:top w:val="single" w:sz="4" w:space="0" w:color="auto"/>
+          <w:left w:val="single" w:sz="4" w:space="0" w:color="auto"/>
+          <w:bottom w:val="single" w:sz="4" w:space="0" w:color="auto"/>
+          <w:right w:val="single" w:sz="4" w:space="0" w:color="auto"/>
+          <w:insideH w:val="single" w:sz="4" w:space="0" w:color="auto"/>
+          <w:insideV w:val="single" w:sz="4" w:space="0" w:color="auto"/>
+        </w:tblBorders>
+        <w:tblLayout w:type="fixed"/>
+        <w:tblLook w:val="04A0" w:firstRow="1" w:lastRow="0" w:firstColumn="1" w:lastColumn="0" w:noHBand="0" w:noVBand="1"/>
+      </w:tblPr>
+      <w:tblGrid>
+        <w:gridCol w:w="2126"/>
+        <w:gridCol w:w="1842"/>
+        <w:gridCol w:w="1844"/>
+        <w:gridCol w:w="1984"/>
+      </w:tblGrid>
+      <w:tr>
+        <w:trPr>
+          <w:trHeight w:val="376"/>
+          <w:tblHeader/>
+        </w:trPr>
+        <w:tc>
+          <w:tcPr>
+            <w:tcW w:w="2126" w:type="dxa"/>
+            <w:shd w:val="clear" w:color="auto" w:fill="BFBFBF"/>
+          </w:tcPr>
+          <w:p>
+            <w:pPr>
+              <w:spacing w:after="0" w:line="240" w:lineRule="auto"/>
+              <w:ind w:left="-90" w:right="720"/>
+              <w:jc w:val="center"/>
+              <w:rPr>
+                <w:rFonts w:ascii="Arial" w:eastAsia="Times New Roman" w:hAnsi="Arial" w:cs="Times New Roman"/>
+                <w:b/>
+                <w:bCs/>
+                <w:lang w:val="en-GB"/>
+              </w:rPr>
+            </w:pPr>
+            <w:r>
+              <w:rPr>
+                <w:rFonts w:ascii="Arial" w:eastAsia="Times New Roman" w:hAnsi="Arial" w:cs="Times New Roman"/>
+                <w:b/>
+                <w:bCs/>
+                <w:lang w:val="en-GB"/>
+              </w:rPr>
+              <w:t>Date</w:t>
+            </w:r>
+          </w:p>
+        </w:tc>
+        <w:tc>
+          <w:tcPr>
+            <w:tcW w:w="1842" w:type="dxa"/>
+            <w:shd w:val="clear" w:color="auto" w:fill="BFBFBF"/>
+          </w:tcPr>
+          <w:p>
+            <w:pPr>
+              <w:spacing w:after="0" w:line="240" w:lineRule="auto"/>
+              <w:ind w:left="-90" w:right="720"/>
+              <w:jc w:val="center"/>
+              <w:rPr>
+                <w:rFonts w:ascii="Arial" w:eastAsia="Times New Roman" w:hAnsi="Arial" w:cs="Times New Roman"/>
+                <w:b/>
+                <w:bCs/>
+                <w:lang w:val="en-GB"/>
+              </w:rPr>
+            </w:pPr>
+            <w:r>
+              <w:rPr>
+                <w:rFonts w:ascii="Arial" w:eastAsia="Times New Roman" w:hAnsi="Arial" w:cs="Times New Roman"/>
+                <w:b/>
+                <w:bCs/>
+                <w:lang w:val="en-GB"/>
+              </w:rPr>
+              <w:t>Start</w:t>
+            </w:r>
+          </w:p>
+        </w:tc>
+        <w:tc>
+          <w:tcPr>
+            <w:tcW w:w="1844" w:type="dxa"/>
+            <w:shd w:val="clear" w:color="auto" w:fill="BFBFBF"/>
+          </w:tcPr>
+          <w:p>
+            <w:pPr>
+              <w:spacing w:after="0" w:line="240" w:lineRule="auto"/>
+              <w:ind w:left="-90" w:right="720"/>
+              <w:jc w:val="center"/>
+              <w:rPr>
+                <w:rFonts w:ascii="Arial" w:eastAsia="Times New Roman" w:hAnsi="Arial" w:cs="Times New Roman"/>
+                <w:b/>
+                <w:bCs/>
+                <w:lang w:val="en-GB"/>
+              </w:rPr>
+            </w:pPr>
+            <w:r>
+              <w:rPr>
+                <w:rFonts w:ascii="Arial" w:eastAsia="Times New Roman" w:hAnsi="Arial" w:cs="Times New Roman"/>
+                <w:b/>
+                <w:bCs/>
+                <w:lang w:val="en-GB"/>
+              </w:rPr>
+              <w:t>Stop</w:t>
+            </w:r>
+          </w:p>
+        </w:tc>
+        <w:tc>
+          <w:tcPr>
+            <w:tcW w:w="1984" w:type="dxa"/>
+            <w:shd w:val="clear" w:color="auto" w:fill="BFBFBF"/>
+          </w:tcPr>
+          <w:p>
+            <w:pPr>
+              <w:spacing w:after="0" w:line="240" w:lineRule="auto"/>
+              <w:ind w:left="-90" w:right="720" w:firstLine="175"/>
+              <w:jc w:val="center"/>
+              <w:rPr>
+                <w:rFonts w:ascii="Arial" w:eastAsia="Times New Roman" w:hAnsi="Arial" w:cs="Times New Roman"/>
+                <w:b/>
+                <w:bCs/>
+                <w:lang w:val="en-GB"/>
+              </w:rPr>
+            </w:pPr>
+            <w:r>
+              <w:rPr>
+                <w:rFonts w:ascii="Arial" w:eastAsia="Times New Roman" w:hAnsi="Arial" w:cs="Times New Roman"/>
+                <w:b/>
+                <w:bCs/>
+                <w:lang w:val="en-GB"/>
+              </w:rPr>
+              <w:t>Hrs</w:t>
+            </w:r>
+          </w:p>
+          <w:p>
+            <w:pPr>
+              <w:spacing w:after="0" w:line="240" w:lineRule="auto"/>
+              <w:ind w:left="-90" w:right="720" w:firstLine="175"/>
+              <w:jc w:val="center"/>
+              <w:rPr>
+                <w:rFonts w:ascii="Arial" w:eastAsia="Times New Roman" w:hAnsi="Arial" w:cs="Times New Roman"/>
+                <w:b/>
+                <w:bCs/>
+                <w:lang w:val="en-GB"/>
+              </w:rPr>
+            </w:pPr>
+            <w:r>
+              <w:rPr>
+                <w:rFonts w:ascii="Arial" w:eastAsia="Times New Roman" w:hAnsi="Arial" w:cs="Times New Roman"/>
+                <w:b/>
+                <w:bCs/>
+                <w:lang w:val="en-GB"/>
+              </w:rPr>
+              <w:t>(</w:t>
+            </w:r>
+            <w:proofErr w:type="spellStart"/>
+            <w:proofErr w:type="gramStart"/>
+            <w:r>
+              <w:rPr>
+                <w:rFonts w:ascii="Arial" w:eastAsia="Times New Roman" w:hAnsi="Arial" w:cs="Times New Roman"/>
+                <w:b/>
+                <w:bCs/>
+                <w:lang w:val="en-GB"/>
+              </w:rPr>
+              <w:t>hr:min</w:t>
+            </w:r>
+            <w:proofErr w:type="spellEnd"/>
+            <w:proofErr w:type="gramEnd"/>
+            <w:r>
+              <w:rPr>
+                <w:rFonts w:ascii="Arial" w:eastAsia="Times New Roman" w:hAnsi="Arial" w:cs="Times New Roman"/>
+                <w:b/>
+                <w:bCs/>
+                <w:lang w:val="en-GB"/>
+              </w:rPr>
+              <w:t>)</w:t>
+            </w:r>
+          </w:p>
+        </w:tc>
+      </w:tr>
+      <w:tr>
+        <w:trPr>
+          <w:trHeight w:hRule="exact" w:val="284"/>
+        </w:trPr>
+        <w:tc>
+          <w:tcPr>
+            <w:tcW w:w="2126" w:type="dxa"/>
+            <w:shd w:val="clear" w:color="auto" w:fill="FFFFFF"/>
+          </w:tcPr>
+          <w:p>
+            <w:pPr>
+              <w:spacing w:after="0" w:line="240" w:lineRule="auto"/>
+              <w:ind w:left="-90" w:right="720"/>
+              <w:jc w:val="center"/>
+              <w:rPr>
+                <w:rFonts w:ascii="Arial" w:eastAsia="Times New Roman" w:hAnsi="Arial" w:cs="Times New Roman"/>
+                <w:lang w:val="en-GB"/>
+              </w:rPr>
+            </w:pPr>
+            <w:r>
+              <w:rPr>
+                <w:rFonts w:ascii="Arial" w:eastAsia="Times New Roman" w:hAnsi="Arial" w:cs="Times New Roman"/>
+                <w:lang w:val="en-GB"/>
+              </w:rPr>
+              <w:fldChar w:fldCharType="begin"/>
+            </w:r>
+            <w:r>
+              <w:rPr>
+                <w:rFonts w:ascii="Arial" w:eastAsia="Times New Roman" w:hAnsi="Arial" w:cs="Times New Roman"/>
+                <w:lang w:val="en-GB"/>
+              </w:rPr>
+              <w:instrText xml:space="preserve"> MERGEFIELD  date  \* MERGEFORMAT </w:instrText>
+            </w:r>
+            <w:r>
+              <w:rPr>
+                <w:rFonts w:ascii="Arial" w:eastAsia="Times New Roman" w:hAnsi="Arial" w:cs="Times New Roman"/>
+                <w:lang w:val="en-GB"/>
+              </w:rPr>
+              <w:fldChar w:fldCharType="separate"/>
+            </w:r>
+            <w:r>
+              <w:rPr>
+                <w:rFonts w:ascii="Arial" w:eastAsia="Times New Roman" w:hAnsi="Arial" w:cs="Times New Roman"/>
+                <w:noProof/>
+                <w:lang w:val="en-GB"/>
+              </w:rPr>
+              <w:t>«date»</w:t>
+            </w:r>
+            <w:r>
+              <w:rPr>
+                <w:rFonts w:ascii="Arial" w:eastAsia="Times New Roman" w:hAnsi="Arial" w:cs="Times New Roman"/>
+                <w:lang w:val="en-GB"/>
+              </w:rPr>
+              <w:fldChar w:fldCharType="end"/>
+            </w:r>
+          </w:p>
+        </w:tc>
+        <w:tc>
+          <w:tcPr>
+            <w:tcW w:w="1842" w:type="dxa"/>
+            <w:shd w:val="clear" w:color="auto" w:fill="FFFFFF"/>
+          </w:tcPr>
+          <w:p>
+            <w:pPr>
+              <w:spacing w:after="0" w:line="240" w:lineRule="auto"/>
+              <w:ind w:left="-90" w:right="720"/>
+              <w:jc w:val="center"/>
+              <w:rPr>
+                <w:rFonts w:ascii="Arial" w:eastAsia="Times New Roman" w:hAnsi="Arial" w:cs="Times New Roman"/>
+                <w:lang w:val="en-GB"/>
+              </w:rPr>
+            </w:pPr>
+            <w:r>
+              <w:rPr>
+                <w:rFonts w:ascii="Arial" w:eastAsia="Times New Roman" w:hAnsi="Arial" w:cs="Times New Roman"/>
+                <w:lang w:val="en-GB"/>
+              </w:rPr>
+              <w:fldChar w:fldCharType="begin"/>
+            </w:r>
+            <w:r>
+              <w:rPr>
+                <w:rFonts w:ascii="Arial" w:eastAsia="Times New Roman" w:hAnsi="Arial" w:cs="Times New Roman"/>
+                <w:lang w:val="en-GB"/>
+              </w:rPr>
+              <w:instrText xml:space="preserve"> MERGEFIELD  start  \* MERGEFORMAT </w:instrText>
+            </w:r>
+            <w:r>
+              <w:rPr>
+                <w:rFonts w:ascii="Arial" w:eastAsia="Times New Roman" w:hAnsi="Arial" w:cs="Times New Roman"/>
+                <w:lang w:val="en-GB"/>
+              </w:rPr>
+              <w:fldChar w:fldCharType="separate"/>
+            </w:r>
+            <w:r>
+              <w:rPr>
+                <w:rFonts w:ascii="Arial" w:eastAsia="Times New Roman" w:hAnsi="Arial" w:cs="Times New Roman"/>
+                <w:noProof/>
+                <w:lang w:val="en-GB"/>
+              </w:rPr>
+              <w:t>«start»</w:t>
+            </w:r>
+            <w:r>
+              <w:rPr>
+                <w:rFonts w:ascii="Arial" w:eastAsia="Times New Roman" w:hAnsi="Arial" w:cs="Times New Roman"/>
+                <w:lang w:val="en-GB"/>
+              </w:rPr>
+              <w:fldChar w:fldCharType="end"/>
+            </w:r>
+          </w:p>
+        </w:tc>
+        <w:tc>
+          <w:tcPr>
+            <w:tcW w:w="1844" w:type="dxa"/>
+            <w:shd w:val="clear" w:color="auto" w:fill="FFFFFF"/>
+          </w:tcPr>
+          <w:p>
+            <w:pPr>
+              <w:spacing w:after="0" w:line="240" w:lineRule="auto"/>
+              <w:ind w:left="-90" w:right="720"/>
+              <w:jc w:val="center"/>
+              <w:rPr>
+                <w:rFonts w:ascii="Arial" w:eastAsia="Times New Roman" w:hAnsi="Arial" w:cs="Times New Roman"/>
+                <w:lang w:val="en-GB"/>
+              </w:rPr>
+            </w:pPr>
+            <w:r>
+              <w:rPr>
+                <w:rFonts w:ascii="Arial" w:eastAsia="Times New Roman" w:hAnsi="Arial" w:cs="Times New Roman"/>
+                <w:lang w:val="en-GB"/>
+              </w:rPr>
+              <w:fldChar w:fldCharType="begin"/>
+            </w:r>
+            <w:r>
+              <w:rPr>
+                <w:rFonts w:ascii="Arial" w:eastAsia="Times New Roman" w:hAnsi="Arial" w:cs="Times New Roman"/>
+                <w:lang w:val="en-GB"/>
+              </w:rPr>
+              <w:instrText xml:space="preserve"> MERGEFIELD  stop  \* MERGEFORMAT </w:instrText>
+            </w:r>
+            <w:r>
+              <w:rPr>
+                <w:rFonts w:ascii="Arial" w:eastAsia="Times New Roman" w:hAnsi="Arial" w:cs="Times New Roman"/>
+                <w:lang w:val="en-GB"/>
+              </w:rPr>
+              <w:fldChar w:fldCharType="separate"/>
+            </w:r>
+            <w:r>
+              <w:rPr>
+                <w:rFonts w:ascii="Arial" w:eastAsia="Times New Roman" w:hAnsi="Arial" w:cs="Times New Roman"/>
+                <w:noProof/>
+                <w:lang w:val="en-GB"/>
+              </w:rPr>
+              <w:t>«stop»</w:t>
+            </w:r>
+            <w:r>
+              <w:rPr>
+                <w:rFonts w:ascii="Arial" w:eastAsia="Times New Roman" w:hAnsi="Arial" w:cs="Times New Roman"/>
+                <w:lang w:val="en-GB"/>
+              </w:rPr>
+              <w:fldChar w:fldCharType="end"/>
+            </w:r>
+          </w:p>
+        </w:tc>
+        <w:tc>
+          <w:tcPr>
+            <w:tcW w:w="1984" w:type="dxa"/>
+            <w:shd w:val="clear" w:color="auto" w:fill="FFFFFF"/>
+          </w:tcPr>
+          <w:p>
+            <w:pPr>
+              <w:spacing w:after="0" w:line="240" w:lineRule="auto"/>
+              <w:ind w:left="-90" w:right="720"/>
+              <w:jc w:val="center"/>
+              <w:rPr>
+                <w:rFonts w:ascii="Arial" w:eastAsia="Times New Roman" w:hAnsi="Arial" w:cs="Times New Roman"/>
+                <w:lang w:val="en-GB"/>
+              </w:rPr>
+            </w:pPr>
+            <w:r>
+              <w:rPr>
+                <w:rFonts w:ascii="Arial" w:eastAsia="Times New Roman" w:hAnsi="Arial" w:cs="Times New Roman"/>
+                <w:lang w:val="en-GB"/>
+              </w:rPr>
+              <w:fldChar w:fldCharType="begin"/>
+            </w:r>
+            <w:r>
+              <w:rPr>
+                <w:rFonts w:ascii="Arial" w:eastAsia="Times New Roman" w:hAnsi="Arial" w:cs="Times New Roman"/>
+                <w:lang w:val="en-GB"/>
+              </w:rPr>
+              <w:instrText xml:space="preserve"> MERGEFIELD  cumulated_hours  \* MERGEFORMAT </w:instrText>
+            </w:r>
+            <w:r>
+              <w:rPr>
+                <w:rFonts w:ascii="Arial" w:eastAsia="Times New Roman" w:hAnsi="Arial" w:cs="Times New Roman"/>
+                <w:lang w:val="en-GB"/>
+              </w:rPr>
+              <w:fldChar w:fldCharType="separate"/>
+            </w:r>
+            <w:r>
+              <w:rPr>
+                <w:rFonts w:ascii="Arial" w:eastAsia="Times New Roman" w:hAnsi="Arial" w:cs="Times New Roman"/>
+                <w:noProof/>
+                <w:lang w:val="en-GB"/>
+              </w:rPr>
+              <w:t>«cumulated_hours»</w:t>
+            </w:r>
+            <w:r>
+              <w:rPr>
+                <w:rFonts w:ascii="Arial" w:eastAsia="Times New Roman" w:hAnsi="Arial" w:cs="Times New Roman"/>
+                <w:lang w:val="en-GB"/>
+              </w:rPr>
+              <w:fldChar w:fldCharType="end"/>
+            </w:r>
+          </w:p>
+        </w:tc>
+      </w:tr>
+      <w:tr>
+        <w:trPr>
+          <w:trHeight w:hRule="exact" w:val="284"/>
+        </w:trPr>
+        <w:tc>
+          <w:tcPr>
+            <w:tcW w:w="5812" w:type="dxa"/>
+            <w:gridSpan w:val="3"/>
+            <w:shd w:val="clear" w:color="auto" w:fill="FFFFFF"/>
+          </w:tcPr>
+          <w:p>
+            <w:pPr>
+              <w:spacing w:after="0" w:line="240" w:lineRule="auto"/>
+              <w:ind w:left="-90" w:right="720"/>
+              <w:jc w:val="center"/>
+              <w:rPr>
+                <w:rFonts w:ascii="Arial" w:eastAsia="Times New Roman" w:hAnsi="Arial" w:cs="Times New Roman"/>
+                <w:b/>
+                <w:bCs/>
+                <w:lang w:val="en-GB"/>
+              </w:rPr>
+            </w:pPr>
+            <w:r>
+              <w:rPr>
+                <w:rFonts w:ascii="Arial" w:eastAsia="Times New Roman" w:hAnsi="Arial" w:cs="Times New Roman"/>
+                <w:b/>
+                <w:bCs/>
+                <w:lang w:val="en-GB"/>
+              </w:rPr>
+              <w:t>Total amount of hours (</w:t>
+            </w:r>
+            <w:proofErr w:type="spellStart"/>
+            <w:proofErr w:type="gramStart"/>
+            <w:r>
+              <w:rPr>
+                <w:rFonts w:ascii="Arial" w:eastAsia="Times New Roman" w:hAnsi="Arial" w:cs="Times New Roman"/>
+                <w:b/>
+                <w:bCs/>
+                <w:lang w:val="en-GB"/>
+              </w:rPr>
+              <w:t>hr:min</w:t>
+            </w:r>
+            <w:proofErr w:type="spellEnd"/>
+            <w:proofErr w:type="gramEnd"/>
+            <w:r>
+              <w:rPr>
+                <w:rFonts w:ascii="Arial" w:eastAsia="Times New Roman" w:hAnsi="Arial" w:cs="Times New Roman"/>
+                <w:b/>
+                <w:bCs/>
+                <w:lang w:val="en-GB"/>
+              </w:rPr>
+              <w:t>)</w:t>
+            </w:r>
+          </w:p>
+        </w:tc>
+        <w:tc>
+          <w:tcPr>
+            <w:tcW w:w="1984" w:type="dxa"/>
+            <w:shd w:val="clear" w:color="auto" w:fill="FFFFFF"/>
+          </w:tcPr>
+          <w:p>
+            <w:pPr>
+              <w:spacing w:after="0" w:line="240" w:lineRule="auto"/>
+              <w:ind w:left="-90" w:right="720"/>
+              <w:jc w:val="center"/>
+              <w:rPr>
+                <w:rFonts w:ascii="Arial" w:eastAsia="Times New Roman" w:hAnsi="Arial" w:cs="Times New Roman"/>
+                <w:b/>
+                <w:bCs/>
+                <w:lang w:val="en-GB"/>
+              </w:rPr>
+            </w:pPr>
+            <w:r>
+              <w:rPr>
+                <w:rFonts w:ascii="Arial" w:eastAsia="Times New Roman" w:hAnsi="Arial" w:cs="Times New Roman"/>
+                <w:b/>
+                <w:bCs/>
+                <w:lang w:val="en-GB"/>
+              </w:rPr>
+              <w:fldChar w:fldCharType="begin"/>
+            </w:r>
+            <w:r>
+              <w:rPr>
+                <w:rFonts w:ascii="Arial" w:eastAsia="Times New Roman" w:hAnsi="Arial" w:cs="Times New Roman"/>
+                <w:b/>
+                <w:bCs/>
+                <w:lang w:val="en-GB"/>
+              </w:rPr>
+              <w:instrText xml:space="preserve"> MERGEFIELD  time_worked  \* MERGEFORMAT </w:instrText>
+            </w:r>
+            <w:r>
+              <w:rPr>
+                <w:rFonts w:ascii="Arial" w:eastAsia="Times New Roman" w:hAnsi="Arial" w:cs="Times New Roman"/>
+                <w:b/>
+                <w:bCs/>
+                <w:lang w:val="en-GB"/>
+              </w:rPr>
+              <w:fldChar w:fldCharType="separate"/>
+            </w:r>
+            <w:r>
+              <w:rPr>
+                <w:rFonts w:ascii="Arial" w:eastAsia="Times New Roman" w:hAnsi="Arial" w:cs="Times New Roman"/>
+                <w:b/>
+                <w:bCs/>
+                <w:noProof/>
+                <w:lang w:val="en-GB"/>
+              </w:rPr>
+              <w:t>«time_worked»</w:t>
+            </w:r>
+            <w:r>
+              <w:rPr>
+                <w:rFonts w:ascii="Arial" w:eastAsia="Times New Roman" w:hAnsi="Arial" w:cs="Times New Roman"/>
+                <w:b/>
+                <w:bCs/>
+                <w:lang w:val="en-GB"/>
+              </w:rPr>
+              <w:fldChar w:fldCharType="end"/>
+            </w:r>
+          </w:p>
+        </w:tc>
+      </w:tr>
+    </w:tbl>
+    <w:p>
+      <w:pPr>
+        <w:spacing w:after="0" w:line="240" w:lineRule="auto"/>
+        <w:ind w:left="-90" w:right="720"/>
+        <w:rPr>
+          <w:rFonts w:ascii="Arial" w:eastAsia="Times New Roman" w:hAnsi="Arial" w:cs="Times New Roman"/>
+          <w:sz w:val="16"/>
+          <w:szCs w:val="24"/>
+          <w:lang w:val="en-GB"/>
+        </w:rPr>
+      </w:pPr>
+    </w:p>
+    <w:p>
+      <w:pPr>
+        <w:spacing w:after="0" w:line="240" w:lineRule="auto"/>
+        <w:ind w:left="-90" w:right="720"/>
+        <w:rPr>
+          <w:rFonts w:ascii="Arial" w:eastAsia="Times New Roman" w:hAnsi="Arial" w:cs="Times New Roman"/>
+          <w:sz w:val="16"/>
+          <w:szCs w:val="24"/>
+          <w:lang w:val="en-GB"/>
+        </w:rPr>
+      </w:pPr>
+    </w:p>
+    <w:p>
+      <w:pPr>
+        <w:spacing w:after="0" w:line="240" w:lineRule="auto"/>
+        <w:ind w:left="-90"/>
+        <w:rPr>
+          <w:rFonts w:ascii="Arial" w:eastAsia="Cambria" w:hAnsi="Arial" w:cs="Arial"/>
+          <w:lang w:val="nl-NL"/>
+        </w:rPr>
+      </w:pPr>
+    </w:p>
+    <w:p>
+      <w:pPr>
+        <w:ind w:left="-90"/>
+      </w:pPr>
+    </w:p>
     <w:sectPr>
+      <w:headerReference w:type="default" r:id="rId6"/>
+      <w:footerReference w:type="default" r:id="rId7"/>
       <w:pgSz w:w="12240" w:h="15840"/>
       <w:pgMar w:top="1440" w:right="1440" w:bottom="1440" w:left="1440" w:header="720" w:footer="720" w:gutter="0"/>
       <w:cols w:space="720"/>
@@ -316,6 +2734,305 @@
     </w:sectPr>
   </w:body>
 </w:document>
+</file>
+
+<file path=word/endnotes.xml><?xml version="1.0" encoding="utf-8"?>
+<w:endnotes xmlns:wpc="http://schemas.microsoft.com/office/word/2010/wordprocessingCanvas" xmlns:cx="http://schemas.microsoft.com/office/drawing/2014/chartex" xmlns:cx1="http://schemas.microsoft.com/office/drawing/2015/9/8/chartex" xmlns:cx2="http://schemas.microsoft.com/office/drawing/2015/10/21/chartex" xmlns:cx3="http://schemas.microsoft.com/office/drawing/2016/5/9/chartex" xmlns:cx4="http://schemas.microsoft.com/office/drawing/2016/5/10/chartex" xmlns:cx5="http://schemas.microsoft.com/office/drawing/2016/5/11/chartex" xmlns:cx6="http://schemas.microsoft.com/office/drawing/2016/5/12/chartex" xmlns:cx7="http://schemas.microsoft.com/office/drawing/2016/5/13/chartex" xmlns:cx8="http://schemas.microsoft.com/office/drawing/2016/5/14/chartex" xmlns:mc="http://schemas.openxmlformats.org/markup-compatibility/2006" xmlns:aink="http://schemas.microsoft.com/office/drawing/2016/ink" xmlns:am3d="http://schemas.microsoft.com/office/drawing/2017/model3d" xmlns:o="urn:schemas-microsoft-com:office:office" xmlns:oel="http://schemas.microsoft.com/office/2019/extlst" xmlns:r="http://schemas.openxmlformats.org/officeDocument/2006/relationships" xmlns:m="http://schemas.openxmlformats.org/officeDocument/2006/math" xmlns:v="urn:schemas-microsoft-com:vml" xmlns:wp14="http://schemas.microsoft.com/office/word/2010/wordprocessingDrawing" xmlns:wp="http://schemas.openxmlformats.org/drawingml/2006/wordprocessingDrawing" xmlns:w10="urn:schemas-microsoft-com:office:word" xmlns:w="http://schemas.openxmlformats.org/wordprocessingml/2006/main" xmlns:w14="http://schemas.microsoft.com/office/word/2010/wordml" xmlns:w15="http://schemas.microsoft.com/office/word/2012/wordml" xmlns:w16cex="http://schemas.microsoft.com/office/word/2018/wordml/cex" xmlns:w16cid="http://schemas.microsoft.com/office/word/2016/wordml/cid" xmlns:w16="http://schemas.microsoft.com/office/word/2018/wordml" xmlns:w16sdtdh="http://schemas.microsoft.com/office/word/2020/wordml/sdtdatahash" xmlns:w16se="http://schemas.microsoft.com/office/word/2015/wordml/symex" xmlns:wpg="http://schemas.microsoft.com/office/word/2010/wordprocessingGroup" xmlns:wpi="http://schemas.microsoft.com/office/word/2010/wordprocessingInk" xmlns:wne="http://schemas.microsoft.com/office/word/2006/wordml" xmlns:wps="http://schemas.microsoft.com/office/word/2010/wordprocessingShape" mc:Ignorable="w14 w15 w16se w16cid w16 w16cex w16sdtdh wp14">
+  <w:endnote w:type="separator" w:id="-1">
+    <w:p>
+      <w:pPr>
+        <w:spacing w:after="0" w:line="240" w:lineRule="auto"/>
+      </w:pPr>
+      <w:r>
+        <w:separator/>
+      </w:r>
+    </w:p>
+  </w:endnote>
+  <w:endnote w:type="continuationSeparator" w:id="0">
+    <w:p>
+      <w:pPr>
+        <w:spacing w:after="0" w:line="240" w:lineRule="auto"/>
+      </w:pPr>
+      <w:r>
+        <w:continuationSeparator/>
+      </w:r>
+    </w:p>
+  </w:endnote>
+</w:endnotes>
+</file>
+
+<file path=word/footer1.xml><?xml version="1.0" encoding="utf-8"?>
+<w:ftr xmlns:wpc="http://schemas.microsoft.com/office/word/2010/wordprocessingCanvas" xmlns:cx="http://schemas.microsoft.com/office/drawing/2014/chartex" xmlns:cx1="http://schemas.microsoft.com/office/drawing/2015/9/8/chartex" xmlns:cx2="http://schemas.microsoft.com/office/drawing/2015/10/21/chartex" xmlns:cx3="http://schemas.microsoft.com/office/drawing/2016/5/9/chartex" xmlns:cx4="http://schemas.microsoft.com/office/drawing/2016/5/10/chartex" xmlns:cx5="http://schemas.microsoft.com/office/drawing/2016/5/11/chartex" xmlns:cx6="http://schemas.microsoft.com/office/drawing/2016/5/12/chartex" xmlns:cx7="http://schemas.microsoft.com/office/drawing/2016/5/13/chartex" xmlns:cx8="http://schemas.microsoft.com/office/drawing/2016/5/14/chartex" xmlns:mc="http://schemas.openxmlformats.org/markup-compatibility/2006" xmlns:aink="http://schemas.microsoft.com/office/drawing/2016/ink" xmlns:am3d="http://schemas.microsoft.com/office/drawing/2017/model3d" xmlns:o="urn:schemas-microsoft-com:office:office" xmlns:oel="http://schemas.microsoft.com/office/2019/extlst" xmlns:r="http://schemas.openxmlformats.org/officeDocument/2006/relationships" xmlns:m="http://schemas.openxmlformats.org/officeDocument/2006/math" xmlns:v="urn:schemas-microsoft-com:vml" xmlns:wp14="http://schemas.microsoft.com/office/word/2010/wordprocessingDrawing" xmlns:wp="http://schemas.openxmlformats.org/drawingml/2006/wordprocessingDrawing" xmlns:w10="urn:schemas-microsoft-com:office:word" xmlns:w="http://schemas.openxmlformats.org/wordprocessingml/2006/main" xmlns:w14="http://schemas.microsoft.com/office/word/2010/wordml" xmlns:w15="http://schemas.microsoft.com/office/word/2012/wordml" xmlns:w16cex="http://schemas.microsoft.com/office/word/2018/wordml/cex" xmlns:w16cid="http://schemas.microsoft.com/office/word/2016/wordml/cid" xmlns:w16="http://schemas.microsoft.com/office/word/2018/wordml" xmlns:w16sdtdh="http://schemas.microsoft.com/office/word/2020/wordml/sdtdatahash" xmlns:w16se="http://schemas.microsoft.com/office/word/2015/wordml/symex" xmlns:wpg="http://schemas.microsoft.com/office/word/2010/wordprocessingGroup" xmlns:wpi="http://schemas.microsoft.com/office/word/2010/wordprocessingInk" xmlns:wne="http://schemas.microsoft.com/office/word/2006/wordml" xmlns:wps="http://schemas.microsoft.com/office/word/2010/wordprocessingShape" mc:Ignorable="w14 w15 w16se w16cid w16 w16cex w16sdtdh wp14">
+  <w:p>
+    <w:pPr>
+      <w:tabs>
+        <w:tab w:val="center" w:pos="4680"/>
+        <w:tab w:val="right" w:pos="9360"/>
+      </w:tabs>
+      <w:spacing w:after="0" w:line="240" w:lineRule="auto"/>
+      <w:ind w:right="-604"/>
+      <w:jc w:val="center"/>
+      <w:rPr>
+        <w:rFonts w:ascii="Hind" w:eastAsia="MS Mincho" w:hAnsi="Hind" w:cs="Hind"/>
+        <w:color w:val="FF584B"/>
+        <w:sz w:val="16"/>
+        <w:szCs w:val="18"/>
+        <w:lang w:val="en-GB" w:bidi="en-US"/>
+      </w:rPr>
+    </w:pPr>
+    <w:r>
+      <w:rPr>
+        <w:rFonts w:ascii="Hind" w:eastAsia="MS Mincho" w:hAnsi="Hind" w:cs="Hind"/>
+        <w:color w:val="FF584B"/>
+        <w:sz w:val="16"/>
+        <w:szCs w:val="18"/>
+        <w:lang w:val="en-GB" w:bidi="en-US"/>
+      </w:rPr>
+      <w:t xml:space="preserve">COMMERCIAL REGISTER </w:t>
+    </w:r>
+    <w:r>
+      <w:rPr>
+        <w:rFonts w:ascii="Hind" w:eastAsia="MS Mincho" w:hAnsi="Hind" w:cs="Hind"/>
+        <w:color w:val="424F92"/>
+        <w:sz w:val="16"/>
+        <w:szCs w:val="18"/>
+        <w:lang w:val="en-GB" w:bidi="en-US"/>
+      </w:rPr>
+      <w:t xml:space="preserve">09 146 700 </w:t>
+    </w:r>
+    <w:r>
+      <w:rPr>
+        <w:rFonts w:ascii="Hind" w:eastAsia="MS Mincho" w:hAnsi="Hind" w:cs="Hind"/>
+        <w:color w:val="FF584B"/>
+        <w:sz w:val="16"/>
+        <w:szCs w:val="18"/>
+        <w:lang w:val="en-GB" w:bidi="en-US"/>
+      </w:rPr>
+      <w:t xml:space="preserve">V.A.T. </w:t>
+    </w:r>
+    <w:r>
+      <w:rPr>
+        <w:rFonts w:ascii="Hind" w:eastAsia="MS Mincho" w:hAnsi="Hind" w:cs="Hind"/>
+        <w:color w:val="424F92"/>
+        <w:sz w:val="16"/>
+        <w:szCs w:val="18"/>
+        <w:lang w:val="en-GB" w:bidi="en-US"/>
+      </w:rPr>
+      <w:t>NL-814353459.B01</w:t>
+    </w:r>
+    <w:r>
+      <w:rPr>
+        <w:rFonts w:ascii="Hind" w:eastAsia="MS Mincho" w:hAnsi="Hind" w:cs="Hind"/>
+        <w:color w:val="FF584B"/>
+        <w:sz w:val="16"/>
+        <w:szCs w:val="18"/>
+        <w:lang w:val="en-GB" w:bidi="en-US"/>
+      </w:rPr>
+      <w:t xml:space="preserve"> ABN-AMRO BANK ACCOUNT </w:t>
+    </w:r>
+    <w:r>
+      <w:rPr>
+        <w:rFonts w:ascii="Hind" w:eastAsia="MS Mincho" w:hAnsi="Hind" w:cs="Hind"/>
+        <w:color w:val="424F92"/>
+        <w:sz w:val="16"/>
+        <w:szCs w:val="18"/>
+        <w:lang w:val="en-GB" w:bidi="en-US"/>
+      </w:rPr>
+      <w:t>NL52ABNA0477559336</w:t>
+    </w:r>
+    <w:r>
+      <w:rPr>
+        <w:rFonts w:ascii="Hind" w:eastAsia="MS Mincho" w:hAnsi="Hind" w:cs="Hind"/>
+        <w:color w:val="FF584B"/>
+        <w:sz w:val="16"/>
+        <w:szCs w:val="18"/>
+        <w:lang w:val="en-GB" w:bidi="en-US"/>
+      </w:rPr>
+      <w:t xml:space="preserve"> BIC </w:t>
+    </w:r>
+    <w:r>
+      <w:rPr>
+        <w:rFonts w:ascii="Hind" w:eastAsia="MS Mincho" w:hAnsi="Hind" w:cs="Hind"/>
+        <w:color w:val="424F92"/>
+        <w:sz w:val="16"/>
+        <w:szCs w:val="18"/>
+        <w:lang w:val="en-GB" w:bidi="en-US"/>
+      </w:rPr>
+      <w:t>ABNANL2A</w:t>
+    </w:r>
+  </w:p>
+  <w:p>
+    <w:pPr>
+      <w:pStyle w:val="Footer"/>
+      <w:rPr>
+        <w:lang w:val="en-GB"/>
+      </w:rPr>
+    </w:pPr>
+  </w:p>
+</w:ftr>
+</file>
+
+<file path=word/footnotes.xml><?xml version="1.0" encoding="utf-8"?>
+<w:footnotes xmlns:wpc="http://schemas.microsoft.com/office/word/2010/wordprocessingCanvas" xmlns:cx="http://schemas.microsoft.com/office/drawing/2014/chartex" xmlns:cx1="http://schemas.microsoft.com/office/drawing/2015/9/8/chartex" xmlns:cx2="http://schemas.microsoft.com/office/drawing/2015/10/21/chartex" xmlns:cx3="http://schemas.microsoft.com/office/drawing/2016/5/9/chartex" xmlns:cx4="http://schemas.microsoft.com/office/drawing/2016/5/10/chartex" xmlns:cx5="http://schemas.microsoft.com/office/drawing/2016/5/11/chartex" xmlns:cx6="http://schemas.microsoft.com/office/drawing/2016/5/12/chartex" xmlns:cx7="http://schemas.microsoft.com/office/drawing/2016/5/13/chartex" xmlns:cx8="http://schemas.microsoft.com/office/drawing/2016/5/14/chartex" xmlns:mc="http://schemas.openxmlformats.org/markup-compatibility/2006" xmlns:aink="http://schemas.microsoft.com/office/drawing/2016/ink" xmlns:am3d="http://schemas.microsoft.com/office/drawing/2017/model3d" xmlns:o="urn:schemas-microsoft-com:office:office" xmlns:oel="http://schemas.microsoft.com/office/2019/extlst" xmlns:r="http://schemas.openxmlformats.org/officeDocument/2006/relationships" xmlns:m="http://schemas.openxmlformats.org/officeDocument/2006/math" xmlns:v="urn:schemas-microsoft-com:vml" xmlns:wp14="http://schemas.microsoft.com/office/word/2010/wordprocessingDrawing" xmlns:wp="http://schemas.openxmlformats.org/drawingml/2006/wordprocessingDrawing" xmlns:w10="urn:schemas-microsoft-com:office:word" xmlns:w="http://schemas.openxmlformats.org/wordprocessingml/2006/main" xmlns:w14="http://schemas.microsoft.com/office/word/2010/wordml" xmlns:w15="http://schemas.microsoft.com/office/word/2012/wordml" xmlns:w16cex="http://schemas.microsoft.com/office/word/2018/wordml/cex" xmlns:w16cid="http://schemas.microsoft.com/office/word/2016/wordml/cid" xmlns:w16="http://schemas.microsoft.com/office/word/2018/wordml" xmlns:w16sdtdh="http://schemas.microsoft.com/office/word/2020/wordml/sdtdatahash" xmlns:w16se="http://schemas.microsoft.com/office/word/2015/wordml/symex" xmlns:wpg="http://schemas.microsoft.com/office/word/2010/wordprocessingGroup" xmlns:wpi="http://schemas.microsoft.com/office/word/2010/wordprocessingInk" xmlns:wne="http://schemas.microsoft.com/office/word/2006/wordml" xmlns:wps="http://schemas.microsoft.com/office/word/2010/wordprocessingShape" mc:Ignorable="w14 w15 w16se w16cid w16 w16cex w16sdtdh wp14">
+  <w:footnote w:type="separator" w:id="-1">
+    <w:p>
+      <w:pPr>
+        <w:spacing w:after="0" w:line="240" w:lineRule="auto"/>
+      </w:pPr>
+      <w:r>
+        <w:separator/>
+      </w:r>
+    </w:p>
+  </w:footnote>
+  <w:footnote w:type="continuationSeparator" w:id="0">
+    <w:p>
+      <w:pPr>
+        <w:spacing w:after="0" w:line="240" w:lineRule="auto"/>
+      </w:pPr>
+      <w:r>
+        <w:continuationSeparator/>
+      </w:r>
+    </w:p>
+  </w:footnote>
+</w:footnotes>
+</file>
+
+<file path=word/header1.xml><?xml version="1.0" encoding="utf-8"?>
+<w:hdr xmlns:wpc="http://schemas.microsoft.com/office/word/2010/wordprocessingCanvas" xmlns:cx="http://schemas.microsoft.com/office/drawing/2014/chartex" xmlns:cx1="http://schemas.microsoft.com/office/drawing/2015/9/8/chartex" xmlns:cx2="http://schemas.microsoft.com/office/drawing/2015/10/21/chartex" xmlns:cx3="http://schemas.microsoft.com/office/drawing/2016/5/9/chartex" xmlns:cx4="http://schemas.microsoft.com/office/drawing/2016/5/10/chartex" xmlns:cx5="http://schemas.microsoft.com/office/drawing/2016/5/11/chartex" xmlns:cx6="http://schemas.microsoft.com/office/drawing/2016/5/12/chartex" xmlns:cx7="http://schemas.microsoft.com/office/drawing/2016/5/13/chartex" xmlns:cx8="http://schemas.microsoft.com/office/drawing/2016/5/14/chartex" xmlns:mc="http://schemas.openxmlformats.org/markup-compatibility/2006" xmlns:aink="http://schemas.microsoft.com/office/drawing/2016/ink" xmlns:am3d="http://schemas.microsoft.com/office/drawing/2017/model3d" xmlns:o="urn:schemas-microsoft-com:office:office" xmlns:oel="http://schemas.microsoft.com/office/2019/extlst" xmlns:r="http://schemas.openxmlformats.org/officeDocument/2006/relationships" xmlns:m="http://schemas.openxmlformats.org/officeDocument/2006/math" xmlns:v="urn:schemas-microsoft-com:vml" xmlns:wp14="http://schemas.microsoft.com/office/word/2010/wordprocessingDrawing" xmlns:wp="http://schemas.openxmlformats.org/drawingml/2006/wordprocessingDrawing" xmlns:w10="urn:schemas-microsoft-com:office:word" xmlns:w="http://schemas.openxmlformats.org/wordprocessingml/2006/main" xmlns:w14="http://schemas.microsoft.com/office/word/2010/wordml" xmlns:w15="http://schemas.microsoft.com/office/word/2012/wordml" xmlns:w16cex="http://schemas.microsoft.com/office/word/2018/wordml/cex" xmlns:w16cid="http://schemas.microsoft.com/office/word/2016/wordml/cid" xmlns:w16="http://schemas.microsoft.com/office/word/2018/wordml" xmlns:w16sdtdh="http://schemas.microsoft.com/office/word/2020/wordml/sdtdatahash" xmlns:w16se="http://schemas.microsoft.com/office/word/2015/wordml/symex" xmlns:wpg="http://schemas.microsoft.com/office/word/2010/wordprocessingGroup" xmlns:wpi="http://schemas.microsoft.com/office/word/2010/wordprocessingInk" xmlns:wne="http://schemas.microsoft.com/office/word/2006/wordml" xmlns:wps="http://schemas.microsoft.com/office/word/2010/wordprocessingShape" mc:Ignorable="w14 w15 w16se w16cid w16 w16cex w16sdtdh wp14">
+  <w:p>
+    <w:pPr>
+      <w:pStyle w:val="Header"/>
+    </w:pPr>
+    <w:r>
+      <w:rPr>
+        <w:noProof/>
+      </w:rPr>
+      <w:drawing>
+        <wp:anchor distT="0" distB="0" distL="114300" distR="114300" simplePos="0" relativeHeight="251659264" behindDoc="1" locked="0" layoutInCell="1" allowOverlap="1" wp14:anchorId="4761AB92" wp14:editId="106B88C6">
+          <wp:simplePos x="0" y="0"/>
+          <wp:positionH relativeFrom="column">
+            <wp:posOffset>-906758</wp:posOffset>
+          </wp:positionH>
+          <wp:positionV relativeFrom="paragraph">
+            <wp:posOffset>-210820</wp:posOffset>
+          </wp:positionV>
+          <wp:extent cx="906780" cy="9409024"/>
+          <wp:effectExtent l="0" t="0" r="7620" b="1905"/>
+          <wp:wrapNone/>
+          <wp:docPr id="4" name="Picture 4"/>
+          <wp:cNvGraphicFramePr>
+            <a:graphicFrameLocks xmlns:a="http://schemas.openxmlformats.org/drawingml/2006/main" noChangeAspect="1"/>
+          </wp:cNvGraphicFramePr>
+          <a:graphic xmlns:a="http://schemas.openxmlformats.org/drawingml/2006/main">
+            <a:graphicData uri="http://schemas.openxmlformats.org/drawingml/2006/picture">
+              <pic:pic xmlns:pic="http://schemas.openxmlformats.org/drawingml/2006/picture">
+                <pic:nvPicPr>
+                  <pic:cNvPr id="0" name="Picture 3"/>
+                  <pic:cNvPicPr>
+                    <a:picLocks noChangeAspect="1" noChangeArrowheads="1"/>
+                  </pic:cNvPicPr>
+                </pic:nvPicPr>
+                <pic:blipFill>
+                  <a:blip r:embed="rId1">
+                    <a:extLst>
+                      <a:ext uri="{28A0092B-C50C-407E-A947-70E740481C1C}">
+                        <a14:useLocalDpi xmlns:a14="http://schemas.microsoft.com/office/drawing/2010/main" val="0"/>
+                      </a:ext>
+                    </a:extLst>
+                  </a:blip>
+                  <a:srcRect/>
+                  <a:stretch>
+                    <a:fillRect/>
+                  </a:stretch>
+                </pic:blipFill>
+                <pic:spPr bwMode="auto">
+                  <a:xfrm>
+                    <a:off x="0" y="0"/>
+                    <a:ext cx="906780" cy="9409024"/>
+                  </a:xfrm>
+                  <a:prstGeom prst="rect">
+                    <a:avLst/>
+                  </a:prstGeom>
+                  <a:noFill/>
+                </pic:spPr>
+              </pic:pic>
+            </a:graphicData>
+          </a:graphic>
+          <wp14:sizeRelH relativeFrom="page">
+            <wp14:pctWidth>0</wp14:pctWidth>
+          </wp14:sizeRelH>
+          <wp14:sizeRelV relativeFrom="page">
+            <wp14:pctHeight>0</wp14:pctHeight>
+          </wp14:sizeRelV>
+        </wp:anchor>
+      </w:drawing>
+    </w:r>
+    <w:r>
+      <w:rPr>
+        <w:noProof/>
+      </w:rPr>
+      <w:drawing>
+        <wp:anchor distT="0" distB="0" distL="114300" distR="114300" simplePos="0" relativeHeight="251658240" behindDoc="1" locked="0" layoutInCell="1" allowOverlap="1" wp14:anchorId="7235FE28" wp14:editId="3AD67F34">
+          <wp:simplePos x="0" y="0"/>
+          <wp:positionH relativeFrom="column">
+            <wp:posOffset>4823460</wp:posOffset>
+          </wp:positionH>
+          <wp:positionV relativeFrom="paragraph">
+            <wp:posOffset>-228600</wp:posOffset>
+          </wp:positionV>
+          <wp:extent cx="1812290" cy="3352165"/>
+          <wp:effectExtent l="0" t="0" r="0" b="635"/>
+          <wp:wrapNone/>
+          <wp:docPr id="3" name="Picture 3"/>
+          <wp:cNvGraphicFramePr>
+            <a:graphicFrameLocks xmlns:a="http://schemas.openxmlformats.org/drawingml/2006/main" noChangeAspect="1"/>
+          </wp:cNvGraphicFramePr>
+          <a:graphic xmlns:a="http://schemas.openxmlformats.org/drawingml/2006/main">
+            <a:graphicData uri="http://schemas.openxmlformats.org/drawingml/2006/picture">
+              <pic:pic xmlns:pic="http://schemas.openxmlformats.org/drawingml/2006/picture">
+                <pic:nvPicPr>
+                  <pic:cNvPr id="0" name="Picture 142"/>
+                  <pic:cNvPicPr>
+                    <a:picLocks noChangeAspect="1" noChangeArrowheads="1"/>
+                  </pic:cNvPicPr>
+                </pic:nvPicPr>
+                <pic:blipFill>
+                  <a:blip r:embed="rId2">
+                    <a:extLst>
+                      <a:ext uri="{28A0092B-C50C-407E-A947-70E740481C1C}">
+                        <a14:useLocalDpi xmlns:a14="http://schemas.microsoft.com/office/drawing/2010/main" val="0"/>
+                      </a:ext>
+                    </a:extLst>
+                  </a:blip>
+                  <a:srcRect/>
+                  <a:stretch>
+                    <a:fillRect/>
+                  </a:stretch>
+                </pic:blipFill>
+                <pic:spPr bwMode="auto">
+                  <a:xfrm>
+                    <a:off x="0" y="0"/>
+                    <a:ext cx="1812290" cy="3352165"/>
+                  </a:xfrm>
+                  <a:prstGeom prst="rect">
+                    <a:avLst/>
+                  </a:prstGeom>
+                  <a:noFill/>
+                </pic:spPr>
+              </pic:pic>
+            </a:graphicData>
+          </a:graphic>
+          <wp14:sizeRelH relativeFrom="page">
+            <wp14:pctWidth>0</wp14:pctWidth>
+          </wp14:sizeRelH>
+          <wp14:sizeRelV relativeFrom="page">
+            <wp14:pctHeight>0</wp14:pctHeight>
+          </wp14:sizeRelV>
+        </wp:anchor>
+      </w:drawing>
+    </w:r>
+  </w:p>
+</w:hdr>
 </file>
 
 <file path=word/styles.xml><?xml version="1.0" encoding="utf-8"?>
@@ -784,6 +3501,59 @@
     </w:rPr>
     <w:tblPr/>
   </w:style>
+  <w:style w:type="paragraph" w:styleId="NoSpacing">
+    <w:name w:val="No Spacing"/>
+    <w:uiPriority w:val="1"/>
+    <w:qFormat/>
+    <w:rsid w:val="00D90EE2"/>
+    <w:pPr>
+      <w:spacing w:after="0" w:line="240" w:lineRule="auto"/>
+    </w:pPr>
+  </w:style>
+  <w:style w:type="paragraph" w:styleId="Header">
+    <w:name w:val="header"/>
+    <w:basedOn w:val="Normal"/>
+    <w:link w:val="HeaderChar"/>
+    <w:uiPriority w:val="99"/>
+    <w:unhideWhenUsed/>
+    <w:rsid w:val="001534AF"/>
+    <w:pPr>
+      <w:tabs>
+        <w:tab w:val="center" w:pos="4680"/>
+        <w:tab w:val="right" w:pos="9360"/>
+      </w:tabs>
+      <w:spacing w:after="0" w:line="240" w:lineRule="auto"/>
+    </w:pPr>
+  </w:style>
+  <w:style w:type="character" w:customStyle="1" w:styleId="HeaderChar">
+    <w:name w:val="Header Char"/>
+    <w:basedOn w:val="DefaultParagraphFont"/>
+    <w:link w:val="Header"/>
+    <w:uiPriority w:val="99"/>
+    <w:rsid w:val="001534AF"/>
+  </w:style>
+  <w:style w:type="paragraph" w:styleId="Footer">
+    <w:name w:val="footer"/>
+    <w:basedOn w:val="Normal"/>
+    <w:link w:val="FooterChar"/>
+    <w:uiPriority w:val="99"/>
+    <w:unhideWhenUsed/>
+    <w:rsid w:val="001534AF"/>
+    <w:pPr>
+      <w:tabs>
+        <w:tab w:val="center" w:pos="4680"/>
+        <w:tab w:val="right" w:pos="9360"/>
+      </w:tabs>
+      <w:spacing w:after="0" w:line="240" w:lineRule="auto"/>
+    </w:pPr>
+  </w:style>
+  <w:style w:type="character" w:customStyle="1" w:styleId="FooterChar">
+    <w:name w:val="Footer Char"/>
+    <w:basedOn w:val="DefaultParagraphFont"/>
+    <w:link w:val="Footer"/>
+    <w:uiPriority w:val="99"/>
+    <w:rsid w:val="001534AF"/>
+  </w:style>
 </w:styles>
 </file>
 

</xml_diff>